<commit_message>
Updated to version v1.16.
</commit_message>
<xml_diff>
--- a/unity/Documentation.docx
+++ b/unity/Documentation.docx
@@ -1,6 +1,6 @@
 
 <file path=word/document.xml><?xml version="1.0" encoding="utf-8"?>
-<w:document xmlns:wpc="http://schemas.microsoft.com/office/word/2010/wordprocessingCanvas" xmlns:cx="http://schemas.microsoft.com/office/drawing/2014/chartex" xmlns:cx1="http://schemas.microsoft.com/office/drawing/2015/9/8/chartex" xmlns:cx2="http://schemas.microsoft.com/office/drawing/2015/10/21/chartex" xmlns:cx3="http://schemas.microsoft.com/office/drawing/2016/5/9/chartex" xmlns:cx4="http://schemas.microsoft.com/office/drawing/2016/5/10/chartex" xmlns:cx5="http://schemas.microsoft.com/office/drawing/2016/5/11/chartex" xmlns:cx6="http://schemas.microsoft.com/office/drawing/2016/5/12/chartex" xmlns:cx7="http://schemas.microsoft.com/office/drawing/2016/5/13/chartex" xmlns:cx8="http://schemas.microsoft.com/office/drawing/2016/5/14/chartex" xmlns:mc="http://schemas.openxmlformats.org/markup-compatibility/2006" xmlns:aink="http://schemas.microsoft.com/office/drawing/2016/ink" xmlns:am3d="http://schemas.microsoft.com/office/drawing/2017/model3d" xmlns:o="urn:schemas-microsoft-com:office:office" xmlns:r="http://schemas.openxmlformats.org/officeDocument/2006/relationships" xmlns:m="http://schemas.openxmlformats.org/officeDocument/2006/math" xmlns:v="urn:schemas-microsoft-com:vml" xmlns:wp14="http://schemas.microsoft.com/office/word/2010/wordprocessingDrawing" xmlns:wp="http://schemas.openxmlformats.org/drawingml/2006/wordprocessingDrawing" xmlns:w10="urn:schemas-microsoft-com:office:word" xmlns:w="http://schemas.openxmlformats.org/wordprocessingml/2006/main" xmlns:w14="http://schemas.microsoft.com/office/word/2010/wordml" xmlns:w15="http://schemas.microsoft.com/office/word/2012/wordml" xmlns:w16cex="http://schemas.microsoft.com/office/word/2018/wordml/cex" xmlns:w16cid="http://schemas.microsoft.com/office/word/2016/wordml/cid" xmlns:w16="http://schemas.microsoft.com/office/word/2018/wordml" xmlns:w16se="http://schemas.microsoft.com/office/word/2015/wordml/symex" xmlns:wpg="http://schemas.microsoft.com/office/word/2010/wordprocessingGroup" xmlns:wpi="http://schemas.microsoft.com/office/word/2010/wordprocessingInk" xmlns:wne="http://schemas.microsoft.com/office/word/2006/wordml" xmlns:wps="http://schemas.microsoft.com/office/word/2010/wordprocessingShape" mc:Ignorable="w14 w15 w16se w16cid w16 w16cex wp14">
+<w:document xmlns:wpc="http://schemas.microsoft.com/office/word/2010/wordprocessingCanvas" xmlns:cx="http://schemas.microsoft.com/office/drawing/2014/chartex" xmlns:cx1="http://schemas.microsoft.com/office/drawing/2015/9/8/chartex" xmlns:cx2="http://schemas.microsoft.com/office/drawing/2015/10/21/chartex" xmlns:cx3="http://schemas.microsoft.com/office/drawing/2016/5/9/chartex" xmlns:cx4="http://schemas.microsoft.com/office/drawing/2016/5/10/chartex" xmlns:cx5="http://schemas.microsoft.com/office/drawing/2016/5/11/chartex" xmlns:cx6="http://schemas.microsoft.com/office/drawing/2016/5/12/chartex" xmlns:cx7="http://schemas.microsoft.com/office/drawing/2016/5/13/chartex" xmlns:cx8="http://schemas.microsoft.com/office/drawing/2016/5/14/chartex" xmlns:mc="http://schemas.openxmlformats.org/markup-compatibility/2006" xmlns:aink="http://schemas.microsoft.com/office/drawing/2016/ink" xmlns:am3d="http://schemas.microsoft.com/office/drawing/2017/model3d" xmlns:o="urn:schemas-microsoft-com:office:office" xmlns:r="http://schemas.openxmlformats.org/officeDocument/2006/relationships" xmlns:m="http://schemas.openxmlformats.org/officeDocument/2006/math" xmlns:v="urn:schemas-microsoft-com:vml" xmlns:wp14="http://schemas.microsoft.com/office/word/2010/wordprocessingDrawing" xmlns:wp="http://schemas.openxmlformats.org/drawingml/2006/wordprocessingDrawing" xmlns:w10="urn:schemas-microsoft-com:office:word" xmlns:w="http://schemas.openxmlformats.org/wordprocessingml/2006/main" xmlns:w14="http://schemas.microsoft.com/office/word/2010/wordml" xmlns:w15="http://schemas.microsoft.com/office/word/2012/wordml" xmlns:w16cex="http://schemas.microsoft.com/office/word/2018/wordml/cex" xmlns:w16cid="http://schemas.microsoft.com/office/word/2016/wordml/cid" xmlns:w16="http://schemas.microsoft.com/office/word/2018/wordml" xmlns:w16sdtdh="http://schemas.microsoft.com/office/word/2020/wordml/sdtdatahash" xmlns:w16se="http://schemas.microsoft.com/office/word/2015/wordml/symex" xmlns:wpg="http://schemas.microsoft.com/office/word/2010/wordprocessingGroup" xmlns:wpi="http://schemas.microsoft.com/office/word/2010/wordprocessingInk" xmlns:wne="http://schemas.microsoft.com/office/word/2006/wordml" xmlns:wps="http://schemas.microsoft.com/office/word/2010/wordprocessingShape" mc:Ignorable="w14 w15 w16se w16cid w16 w16cex w16sdtdh wp14">
   <w:body>
     <w:p>
       <w:pPr>
@@ -78,7 +78,16 @@
           <w:sz w:val="32"/>
           <w:szCs w:val="32"/>
         </w:rPr>
-        <w:t>14</w:t>
+        <w:t>1</w:t>
+      </w:r>
+      <w:r>
+        <w:rPr>
+          <w:rFonts w:asciiTheme="majorHAnsi" w:eastAsiaTheme="majorEastAsia" w:hAnsiTheme="majorHAnsi" w:cstheme="majorBidi"/>
+          <w:color w:val="2F5496" w:themeColor="accent1" w:themeShade="BF"/>
+          <w:sz w:val="32"/>
+          <w:szCs w:val="32"/>
+        </w:rPr>
+        <w:t>6</w:t>
       </w:r>
     </w:p>
     <w:p>
@@ -4349,16 +4358,7 @@
           <w:i/>
           <w:iCs/>
         </w:rPr>
-        <w:t>FrameOfReference</w:t>
-      </w:r>
-      <w:r>
-        <w:rPr>
-          <w:b/>
-          <w:bCs/>
-          <w:i/>
-          <w:iCs/>
-        </w:rPr>
-        <w:t>.World</w:t>
+        <w:t>FrameOfReference.World</w:t>
       </w:r>
       <w:r>
         <w:rPr>
@@ -4450,7 +4450,7 @@
 </file>
 
 <file path=word/numbering.xml><?xml version="1.0" encoding="utf-8"?>
-<w:numbering xmlns:wpc="http://schemas.microsoft.com/office/word/2010/wordprocessingCanvas" xmlns:cx="http://schemas.microsoft.com/office/drawing/2014/chartex" xmlns:cx1="http://schemas.microsoft.com/office/drawing/2015/9/8/chartex" xmlns:cx2="http://schemas.microsoft.com/office/drawing/2015/10/21/chartex" xmlns:cx3="http://schemas.microsoft.com/office/drawing/2016/5/9/chartex" xmlns:cx4="http://schemas.microsoft.com/office/drawing/2016/5/10/chartex" xmlns:cx5="http://schemas.microsoft.com/office/drawing/2016/5/11/chartex" xmlns:cx6="http://schemas.microsoft.com/office/drawing/2016/5/12/chartex" xmlns:cx7="http://schemas.microsoft.com/office/drawing/2016/5/13/chartex" xmlns:cx8="http://schemas.microsoft.com/office/drawing/2016/5/14/chartex" xmlns:mc="http://schemas.openxmlformats.org/markup-compatibility/2006" xmlns:aink="http://schemas.microsoft.com/office/drawing/2016/ink" xmlns:am3d="http://schemas.microsoft.com/office/drawing/2017/model3d" xmlns:o="urn:schemas-microsoft-com:office:office" xmlns:r="http://schemas.openxmlformats.org/officeDocument/2006/relationships" xmlns:m="http://schemas.openxmlformats.org/officeDocument/2006/math" xmlns:v="urn:schemas-microsoft-com:vml" xmlns:wp14="http://schemas.microsoft.com/office/word/2010/wordprocessingDrawing" xmlns:wp="http://schemas.openxmlformats.org/drawingml/2006/wordprocessingDrawing" xmlns:w10="urn:schemas-microsoft-com:office:word" xmlns:w="http://schemas.openxmlformats.org/wordprocessingml/2006/main" xmlns:w14="http://schemas.microsoft.com/office/word/2010/wordml" xmlns:w15="http://schemas.microsoft.com/office/word/2012/wordml" xmlns:w16cex="http://schemas.microsoft.com/office/word/2018/wordml/cex" xmlns:w16cid="http://schemas.microsoft.com/office/word/2016/wordml/cid" xmlns:w16="http://schemas.microsoft.com/office/word/2018/wordml" xmlns:w16se="http://schemas.microsoft.com/office/word/2015/wordml/symex" xmlns:wpg="http://schemas.microsoft.com/office/word/2010/wordprocessingGroup" xmlns:wpi="http://schemas.microsoft.com/office/word/2010/wordprocessingInk" xmlns:wne="http://schemas.microsoft.com/office/word/2006/wordml" xmlns:wps="http://schemas.microsoft.com/office/word/2010/wordprocessingShape" mc:Ignorable="w14 w15 w16se w16cid w16 w16cex wp14">
+<w:numbering xmlns:wpc="http://schemas.microsoft.com/office/word/2010/wordprocessingCanvas" xmlns:cx="http://schemas.microsoft.com/office/drawing/2014/chartex" xmlns:cx1="http://schemas.microsoft.com/office/drawing/2015/9/8/chartex" xmlns:cx2="http://schemas.microsoft.com/office/drawing/2015/10/21/chartex" xmlns:cx3="http://schemas.microsoft.com/office/drawing/2016/5/9/chartex" xmlns:cx4="http://schemas.microsoft.com/office/drawing/2016/5/10/chartex" xmlns:cx5="http://schemas.microsoft.com/office/drawing/2016/5/11/chartex" xmlns:cx6="http://schemas.microsoft.com/office/drawing/2016/5/12/chartex" xmlns:cx7="http://schemas.microsoft.com/office/drawing/2016/5/13/chartex" xmlns:cx8="http://schemas.microsoft.com/office/drawing/2016/5/14/chartex" xmlns:mc="http://schemas.openxmlformats.org/markup-compatibility/2006" xmlns:aink="http://schemas.microsoft.com/office/drawing/2016/ink" xmlns:am3d="http://schemas.microsoft.com/office/drawing/2017/model3d" xmlns:o="urn:schemas-microsoft-com:office:office" xmlns:r="http://schemas.openxmlformats.org/officeDocument/2006/relationships" xmlns:m="http://schemas.openxmlformats.org/officeDocument/2006/math" xmlns:v="urn:schemas-microsoft-com:vml" xmlns:wp14="http://schemas.microsoft.com/office/word/2010/wordprocessingDrawing" xmlns:wp="http://schemas.openxmlformats.org/drawingml/2006/wordprocessingDrawing" xmlns:w10="urn:schemas-microsoft-com:office:word" xmlns:w="http://schemas.openxmlformats.org/wordprocessingml/2006/main" xmlns:w14="http://schemas.microsoft.com/office/word/2010/wordml" xmlns:w15="http://schemas.microsoft.com/office/word/2012/wordml" xmlns:w16cex="http://schemas.microsoft.com/office/word/2018/wordml/cex" xmlns:w16cid="http://schemas.microsoft.com/office/word/2016/wordml/cid" xmlns:w16="http://schemas.microsoft.com/office/word/2018/wordml" xmlns:w16sdtdh="http://schemas.microsoft.com/office/word/2020/wordml/sdtdatahash" xmlns:w16se="http://schemas.microsoft.com/office/word/2015/wordml/symex" xmlns:wpg="http://schemas.microsoft.com/office/word/2010/wordprocessingGroup" xmlns:wpi="http://schemas.microsoft.com/office/word/2010/wordprocessingInk" xmlns:wne="http://schemas.microsoft.com/office/word/2006/wordml" xmlns:wps="http://schemas.microsoft.com/office/word/2010/wordprocessingShape" mc:Ignorable="w14 w15 w16se w16cid w16 w16cex w16sdtdh wp14">
   <w:abstractNum w:abstractNumId="0" w15:restartNumberingAfterBreak="0">
     <w:nsid w:val="775B3013"/>
     <w:multiLevelType w:val="hybridMultilevel"/>
@@ -4549,7 +4549,7 @@
 </file>
 
 <file path=word/styles.xml><?xml version="1.0" encoding="utf-8"?>
-<w:styles xmlns:mc="http://schemas.openxmlformats.org/markup-compatibility/2006" xmlns:r="http://schemas.openxmlformats.org/officeDocument/2006/relationships" xmlns:w="http://schemas.openxmlformats.org/wordprocessingml/2006/main" xmlns:w14="http://schemas.microsoft.com/office/word/2010/wordml" xmlns:w15="http://schemas.microsoft.com/office/word/2012/wordml" xmlns:w16cex="http://schemas.microsoft.com/office/word/2018/wordml/cex" xmlns:w16cid="http://schemas.microsoft.com/office/word/2016/wordml/cid" xmlns:w16="http://schemas.microsoft.com/office/word/2018/wordml" xmlns:w16se="http://schemas.microsoft.com/office/word/2015/wordml/symex" mc:Ignorable="w14 w15 w16se w16cid w16 w16cex">
+<w:styles xmlns:mc="http://schemas.openxmlformats.org/markup-compatibility/2006" xmlns:r="http://schemas.openxmlformats.org/officeDocument/2006/relationships" xmlns:w="http://schemas.openxmlformats.org/wordprocessingml/2006/main" xmlns:w14="http://schemas.microsoft.com/office/word/2010/wordml" xmlns:w15="http://schemas.microsoft.com/office/word/2012/wordml" xmlns:w16cex="http://schemas.microsoft.com/office/word/2018/wordml/cex" xmlns:w16cid="http://schemas.microsoft.com/office/word/2016/wordml/cid" xmlns:w16="http://schemas.microsoft.com/office/word/2018/wordml" xmlns:w16sdtdh="http://schemas.microsoft.com/office/word/2020/wordml/sdtdatahash" xmlns:w16se="http://schemas.microsoft.com/office/word/2015/wordml/symex" mc:Ignorable="w14 w15 w16se w16cid w16 w16cex w16sdtdh">
   <w:docDefaults>
     <w:rPrDefault>
       <w:rPr>

</xml_diff>

<commit_message>
Updated to version v1.19.
</commit_message>
<xml_diff>
--- a/unity/Documentation.docx
+++ b/unity/Documentation.docx
@@ -87,7 +87,7 @@
           <w:sz w:val="32"/>
           <w:szCs w:val="32"/>
         </w:rPr>
-        <w:t>8</w:t>
+        <w:t>9</w:t>
       </w:r>
     </w:p>
     <w:p>
@@ -6416,6 +6416,263 @@
           <w:iCs/>
         </w:rPr>
         <w:t>available for the yaw (compass direction) and head tilt.</w:t>
+      </w:r>
+      <w:r>
+        <w:t xml:space="preserve"> </w:t>
+      </w:r>
+      <w:r>
+        <w:br/>
+      </w:r>
+    </w:p>
+    <w:p>
+      <w:pPr>
+        <w:pStyle w:val="ListParagraph"/>
+        <w:numPr>
+          <w:ilvl w:val="0"/>
+          <w:numId w:val="1"/>
+        </w:numPr>
+      </w:pPr>
+      <w:r>
+        <w:t xml:space="preserve"> I’m getting errors about using the Unity “Input” functions (such as GetAxis()).</w:t>
+      </w:r>
+      <w:r>
+        <w:t xml:space="preserve"> </w:t>
+      </w:r>
+      <w:r>
+        <w:br/>
+      </w:r>
+      <w:r>
+        <w:br/>
+      </w:r>
+      <w:r>
+        <w:rPr>
+          <w:i/>
+          <w:iCs/>
+        </w:rPr>
+        <w:t>In the Unity Project Settings in the “Player” category under “Other”, please set “Active Input Handling” from “</w:t>
+      </w:r>
+      <w:r>
+        <w:rPr>
+          <w:b/>
+          <w:bCs/>
+          <w:i/>
+          <w:iCs/>
+        </w:rPr>
+        <w:t>Input System Package</w:t>
+      </w:r>
+      <w:r>
+        <w:rPr>
+          <w:i/>
+          <w:iCs/>
+        </w:rPr>
+        <w:t>” to “</w:t>
+      </w:r>
+      <w:r>
+        <w:rPr>
+          <w:b/>
+          <w:bCs/>
+          <w:i/>
+          <w:iCs/>
+        </w:rPr>
+        <w:t>Both</w:t>
+      </w:r>
+      <w:r>
+        <w:rPr>
+          <w:i/>
+          <w:iCs/>
+        </w:rPr>
+        <w:t>”.</w:t>
+      </w:r>
+      <w:r>
+        <w:br/>
+      </w:r>
+    </w:p>
+    <w:p>
+      <w:pPr>
+        <w:pStyle w:val="ListParagraph"/>
+        <w:numPr>
+          <w:ilvl w:val="0"/>
+          <w:numId w:val="1"/>
+        </w:numPr>
+      </w:pPr>
+      <w:r>
+        <w:t xml:space="preserve"> </w:t>
+      </w:r>
+      <w:r>
+        <w:t>I see the VR mirror window on the desktop, but not in the VR headset</w:t>
+      </w:r>
+      <w:r>
+        <w:t>.</w:t>
+      </w:r>
+      <w:r>
+        <w:t xml:space="preserve"> </w:t>
+      </w:r>
+      <w:r>
+        <w:br/>
+      </w:r>
+      <w:r>
+        <w:br/>
+      </w:r>
+      <w:r>
+        <w:rPr>
+          <w:i/>
+          <w:iCs/>
+        </w:rPr>
+        <w:t>This can happen if you’re using the Unity “OpenXR Plugin” for VR (as the GestureManager and Samples do). In this case, please make sure that OpenXR is enabled in your VR app’s settings:</w:t>
+      </w:r>
+      <w:r>
+        <w:rPr>
+          <w:i/>
+          <w:iCs/>
+        </w:rPr>
+        <w:br/>
+      </w:r>
+      <w:r>
+        <w:rPr>
+          <w:i/>
+          <w:iCs/>
+        </w:rPr>
+        <w:br/>
+        <w:t>Oculus App:</w:t>
+      </w:r>
+      <w:r>
+        <w:rPr>
+          <w:i/>
+          <w:iCs/>
+        </w:rPr>
+        <w:br/>
+      </w:r>
+      <w:r>
+        <w:rPr>
+          <w:i/>
+          <w:iCs/>
+          <w:noProof/>
+        </w:rPr>
+        <w:drawing>
+          <wp:inline distT="0" distB="0" distL="0" distR="0" wp14:anchorId="75F9AF31" wp14:editId="5CA6B234">
+            <wp:extent cx="5200472" cy="2419350"/>
+            <wp:effectExtent l="0" t="0" r="635" b="0"/>
+            <wp:docPr id="2" name="Picture 2"/>
+            <wp:cNvGraphicFramePr>
+              <a:graphicFrameLocks xmlns:a="http://schemas.openxmlformats.org/drawingml/2006/main" noChangeAspect="1"/>
+            </wp:cNvGraphicFramePr>
+            <a:graphic xmlns:a="http://schemas.openxmlformats.org/drawingml/2006/main">
+              <a:graphicData uri="http://schemas.openxmlformats.org/drawingml/2006/picture">
+                <pic:pic xmlns:pic="http://schemas.openxmlformats.org/drawingml/2006/picture">
+                  <pic:nvPicPr>
+                    <pic:cNvPr id="0" name="Picture 1"/>
+                    <pic:cNvPicPr>
+                      <a:picLocks noChangeAspect="1" noChangeArrowheads="1"/>
+                    </pic:cNvPicPr>
+                  </pic:nvPicPr>
+                  <pic:blipFill>
+                    <a:blip r:embed="rId17" cstate="print">
+                      <a:extLst>
+                        <a:ext uri="{28A0092B-C50C-407E-A947-70E740481C1C}">
+                          <a14:useLocalDpi xmlns:a14="http://schemas.microsoft.com/office/drawing/2010/main" val="0"/>
+                        </a:ext>
+                      </a:extLst>
+                    </a:blip>
+                    <a:srcRect/>
+                    <a:stretch>
+                      <a:fillRect/>
+                    </a:stretch>
+                  </pic:blipFill>
+                  <pic:spPr bwMode="auto">
+                    <a:xfrm>
+                      <a:off x="0" y="0"/>
+                      <a:ext cx="5213611" cy="2425463"/>
+                    </a:xfrm>
+                    <a:prstGeom prst="rect">
+                      <a:avLst/>
+                    </a:prstGeom>
+                    <a:noFill/>
+                    <a:ln>
+                      <a:noFill/>
+                    </a:ln>
+                  </pic:spPr>
+                </pic:pic>
+              </a:graphicData>
+            </a:graphic>
+          </wp:inline>
+        </w:drawing>
+      </w:r>
+      <w:r>
+        <w:rPr>
+          <w:i/>
+          <w:iCs/>
+        </w:rPr>
+        <w:br/>
+      </w:r>
+      <w:r>
+        <w:rPr>
+          <w:i/>
+          <w:iCs/>
+        </w:rPr>
+        <w:lastRenderedPageBreak/>
+        <w:t>SteamVR:</w:t>
+      </w:r>
+      <w:r>
+        <w:rPr>
+          <w:i/>
+          <w:iCs/>
+        </w:rPr>
+        <w:br/>
+      </w:r>
+      <w:r>
+        <w:rPr>
+          <w:i/>
+          <w:iCs/>
+          <w:noProof/>
+        </w:rPr>
+        <w:drawing>
+          <wp:inline distT="0" distB="0" distL="0" distR="0" wp14:anchorId="4E61E29C" wp14:editId="789464C4">
+            <wp:extent cx="4333875" cy="2776389"/>
+            <wp:effectExtent l="0" t="0" r="0" b="5080"/>
+            <wp:docPr id="6" name="Picture 6"/>
+            <wp:cNvGraphicFramePr>
+              <a:graphicFrameLocks xmlns:a="http://schemas.openxmlformats.org/drawingml/2006/main" noChangeAspect="1"/>
+            </wp:cNvGraphicFramePr>
+            <a:graphic xmlns:a="http://schemas.openxmlformats.org/drawingml/2006/main">
+              <a:graphicData uri="http://schemas.openxmlformats.org/drawingml/2006/picture">
+                <pic:pic xmlns:pic="http://schemas.openxmlformats.org/drawingml/2006/picture">
+                  <pic:nvPicPr>
+                    <pic:cNvPr id="0" name="Picture 2"/>
+                    <pic:cNvPicPr>
+                      <a:picLocks noChangeAspect="1" noChangeArrowheads="1"/>
+                    </pic:cNvPicPr>
+                  </pic:nvPicPr>
+                  <pic:blipFill>
+                    <a:blip r:embed="rId18">
+                      <a:extLst>
+                        <a:ext uri="{28A0092B-C50C-407E-A947-70E740481C1C}">
+                          <a14:useLocalDpi xmlns:a14="http://schemas.microsoft.com/office/drawing/2010/main" val="0"/>
+                        </a:ext>
+                      </a:extLst>
+                    </a:blip>
+                    <a:srcRect/>
+                    <a:stretch>
+                      <a:fillRect/>
+                    </a:stretch>
+                  </pic:blipFill>
+                  <pic:spPr bwMode="auto">
+                    <a:xfrm>
+                      <a:off x="0" y="0"/>
+                      <a:ext cx="4339526" cy="2780009"/>
+                    </a:xfrm>
+                    <a:prstGeom prst="rect">
+                      <a:avLst/>
+                    </a:prstGeom>
+                    <a:noFill/>
+                    <a:ln>
+                      <a:noFill/>
+                    </a:ln>
+                  </pic:spPr>
+                </pic:pic>
+              </a:graphicData>
+            </a:graphic>
+          </wp:inline>
+        </w:drawing>
       </w:r>
       <w:r>
         <w:br w:type="page"/>

</xml_diff>

<commit_message>
Updated to version 1.20.
</commit_message>
<xml_diff>
--- a/unity/Documentation.docx
+++ b/unity/Documentation.docx
@@ -78,16 +78,7 @@
           <w:sz w:val="32"/>
           <w:szCs w:val="32"/>
         </w:rPr>
-        <w:t>1</w:t>
-      </w:r>
-      <w:r>
-        <w:rPr>
-          <w:rFonts w:asciiTheme="majorHAnsi" w:eastAsiaTheme="majorEastAsia" w:hAnsiTheme="majorHAnsi" w:cstheme="majorBidi"/>
-          <w:color w:val="2F5496" w:themeColor="accent1" w:themeShade="BF"/>
-          <w:sz w:val="32"/>
-          <w:szCs w:val="32"/>
-        </w:rPr>
-        <w:t>9</w:t>
+        <w:t>20</w:t>
       </w:r>
     </w:p>
     <w:p>
@@ -818,7 +809,6 @@
         <w:pStyle w:val="Heading2"/>
       </w:pPr>
       <w:r>
-        <w:lastRenderedPageBreak/>
         <w:t xml:space="preserve">2: </w:t>
       </w:r>
       <w:r>
@@ -1077,7 +1067,6 @@
     </w:p>
     <w:p>
       <w:r>
-        <w:lastRenderedPageBreak/>
         <w:t xml:space="preserve">In the Inspector, set the </w:t>
       </w:r>
       <w:r>
@@ -1191,7 +1180,6 @@
     </w:p>
     <w:p>
       <w:r>
-        <w:lastRenderedPageBreak/>
         <w:t>For the “</w:t>
       </w:r>
       <w:r>
@@ -1369,7 +1357,6 @@
         <w:pStyle w:val="Heading2"/>
       </w:pPr>
       <w:r>
-        <w:lastRenderedPageBreak/>
         <w:t xml:space="preserve">3: </w:t>
       </w:r>
       <w:r>
@@ -1831,7 +1818,6 @@
     </w:p>
     <w:p>
       <w:r>
-        <w:lastRenderedPageBreak/>
         <w:t>To use MiVRy in your own project, i</w:t>
       </w:r>
       <w:r>
@@ -2390,7 +2376,6 @@
         <w:pStyle w:val="Heading2"/>
       </w:pPr>
       <w:r>
-        <w:lastRenderedPageBreak/>
         <w:t>4: How to use the GestureManager</w:t>
       </w:r>
     </w:p>
@@ -2545,7 +2530,6 @@
           <w:i/>
           <w:iCs/>
         </w:rPr>
-        <w:lastRenderedPageBreak/>
         <w:t>Record Gesture Samples:</w:t>
       </w:r>
       <w:r>
@@ -2598,7 +2582,6 @@
         <w:pStyle w:val="Heading2"/>
       </w:pPr>
       <w:r>
-        <w:lastRenderedPageBreak/>
         <w:t>5: How to use the MiVRy gesture recognition object</w:t>
       </w:r>
     </w:p>
@@ -2767,7 +2750,6 @@
         <w:pStyle w:val="Heading2"/>
       </w:pPr>
       <w:r>
-        <w:lastRenderedPageBreak/>
         <w:t>6</w:t>
       </w:r>
       <w:r>
@@ -3195,7 +3177,6 @@
     </w:p>
     <w:p>
       <w:r>
-        <w:lastRenderedPageBreak/>
         <w:t>(5) Now you can identify new gestures performed by the user in the same way</w:t>
       </w:r>
       <w:r>
@@ -3628,7 +3609,6 @@
         <w:pStyle w:val="Heading2"/>
       </w:pPr>
       <w:r>
-        <w:lastRenderedPageBreak/>
         <w:t>7</w:t>
       </w:r>
       <w:r>
@@ -4189,7 +4169,6 @@
     </w:p>
     <w:p>
       <w:r>
-        <w:lastRenderedPageBreak/>
         <w:t>Repeat this multiple times for each gesture you want to identify.</w:t>
       </w:r>
       <w:r>
@@ -4701,7 +4680,6 @@
         <w:pStyle w:val="Heading2"/>
       </w:pPr>
       <w:r>
-        <w:lastRenderedPageBreak/>
         <w:t>8</w:t>
       </w:r>
       <w:r>
@@ -4887,7 +4865,6 @@
         <w:pStyle w:val="Heading2"/>
       </w:pPr>
       <w:r>
-        <w:lastRenderedPageBreak/>
         <w:t>9</w:t>
       </w:r>
       <w:r>
@@ -5645,7 +5622,6 @@
     </w:p>
     <w:p>
       <w:r>
-        <w:lastRenderedPageBreak/>
         <w:t>(5) In your project settings, make sure that</w:t>
       </w:r>
       <w:r>
@@ -5678,7 +5654,6 @@
         <w:pStyle w:val="Heading2"/>
       </w:pPr>
       <w:r>
-        <w:lastRenderedPageBreak/>
         <w:t>10</w:t>
       </w:r>
       <w:r>
@@ -5990,7 +5965,6 @@
         </w:numPr>
       </w:pPr>
       <w:r>
-        <w:lastRenderedPageBreak/>
         <w:t>The</w:t>
       </w:r>
       <w:r>
@@ -6289,7 +6263,6 @@
         </w:numPr>
       </w:pPr>
       <w:r>
-        <w:lastRenderedPageBreak/>
         <w:t>Gestures aren’t recognized correctly when I look up/down/left/right or tilt my head.</w:t>
       </w:r>
       <w:r>
@@ -6603,13 +6576,6 @@
           <w:iCs/>
         </w:rPr>
         <w:br/>
-      </w:r>
-      <w:r>
-        <w:rPr>
-          <w:i/>
-          <w:iCs/>
-        </w:rPr>
-        <w:lastRenderedPageBreak/>
         <w:t>SteamVR:</w:t>
       </w:r>
       <w:r>
@@ -6683,7 +6649,6 @@
         <w:pStyle w:val="Heading2"/>
       </w:pPr>
       <w:r>
-        <w:lastRenderedPageBreak/>
         <w:t>11</w:t>
       </w:r>
       <w:r>

</xml_diff>

<commit_message>
Updated to version v2.1.
</commit_message>
<xml_diff>
--- a/unity/Documentation.docx
+++ b/unity/Documentation.docx
@@ -1,6 +1,6 @@
 
 <file path=word/document.xml><?xml version="1.0" encoding="utf-8"?>
-<w:document xmlns:wpc="http://schemas.microsoft.com/office/word/2010/wordprocessingCanvas" xmlns:cx="http://schemas.microsoft.com/office/drawing/2014/chartex" xmlns:cx1="http://schemas.microsoft.com/office/drawing/2015/9/8/chartex" xmlns:cx2="http://schemas.microsoft.com/office/drawing/2015/10/21/chartex" xmlns:cx3="http://schemas.microsoft.com/office/drawing/2016/5/9/chartex" xmlns:cx4="http://schemas.microsoft.com/office/drawing/2016/5/10/chartex" xmlns:cx5="http://schemas.microsoft.com/office/drawing/2016/5/11/chartex" xmlns:cx6="http://schemas.microsoft.com/office/drawing/2016/5/12/chartex" xmlns:cx7="http://schemas.microsoft.com/office/drawing/2016/5/13/chartex" xmlns:cx8="http://schemas.microsoft.com/office/drawing/2016/5/14/chartex" xmlns:mc="http://schemas.openxmlformats.org/markup-compatibility/2006" xmlns:aink="http://schemas.microsoft.com/office/drawing/2016/ink" xmlns:am3d="http://schemas.microsoft.com/office/drawing/2017/model3d" xmlns:o="urn:schemas-microsoft-com:office:office" xmlns:r="http://schemas.openxmlformats.org/officeDocument/2006/relationships" xmlns:m="http://schemas.openxmlformats.org/officeDocument/2006/math" xmlns:v="urn:schemas-microsoft-com:vml" xmlns:wp14="http://schemas.microsoft.com/office/word/2010/wordprocessingDrawing" xmlns:wp="http://schemas.openxmlformats.org/drawingml/2006/wordprocessingDrawing" xmlns:w10="urn:schemas-microsoft-com:office:word" xmlns:w="http://schemas.openxmlformats.org/wordprocessingml/2006/main" xmlns:w14="http://schemas.microsoft.com/office/word/2010/wordml" xmlns:w15="http://schemas.microsoft.com/office/word/2012/wordml" xmlns:w16cex="http://schemas.microsoft.com/office/word/2018/wordml/cex" xmlns:w16cid="http://schemas.microsoft.com/office/word/2016/wordml/cid" xmlns:w16="http://schemas.microsoft.com/office/word/2018/wordml" xmlns:w16sdtdh="http://schemas.microsoft.com/office/word/2020/wordml/sdtdatahash" xmlns:w16se="http://schemas.microsoft.com/office/word/2015/wordml/symex" xmlns:wpg="http://schemas.microsoft.com/office/word/2010/wordprocessingGroup" xmlns:wpi="http://schemas.microsoft.com/office/word/2010/wordprocessingInk" xmlns:wne="http://schemas.microsoft.com/office/word/2006/wordml" xmlns:wps="http://schemas.microsoft.com/office/word/2010/wordprocessingShape" mc:Ignorable="w14 w15 w16se w16cid w16 w16cex w16sdtdh wp14">
+<w:document xmlns:wpc="http://schemas.microsoft.com/office/word/2010/wordprocessingCanvas" xmlns:cx="http://schemas.microsoft.com/office/drawing/2014/chartex" xmlns:cx1="http://schemas.microsoft.com/office/drawing/2015/9/8/chartex" xmlns:cx2="http://schemas.microsoft.com/office/drawing/2015/10/21/chartex" xmlns:cx3="http://schemas.microsoft.com/office/drawing/2016/5/9/chartex" xmlns:cx4="http://schemas.microsoft.com/office/drawing/2016/5/10/chartex" xmlns:cx5="http://schemas.microsoft.com/office/drawing/2016/5/11/chartex" xmlns:cx6="http://schemas.microsoft.com/office/drawing/2016/5/12/chartex" xmlns:cx7="http://schemas.microsoft.com/office/drawing/2016/5/13/chartex" xmlns:cx8="http://schemas.microsoft.com/office/drawing/2016/5/14/chartex" xmlns:mc="http://schemas.openxmlformats.org/markup-compatibility/2006" xmlns:aink="http://schemas.microsoft.com/office/drawing/2016/ink" xmlns:am3d="http://schemas.microsoft.com/office/drawing/2017/model3d" xmlns:o="urn:schemas-microsoft-com:office:office" xmlns:oel="http://schemas.microsoft.com/office/2019/extlst" xmlns:r="http://schemas.openxmlformats.org/officeDocument/2006/relationships" xmlns:m="http://schemas.openxmlformats.org/officeDocument/2006/math" xmlns:v="urn:schemas-microsoft-com:vml" xmlns:wp14="http://schemas.microsoft.com/office/word/2010/wordprocessingDrawing" xmlns:wp="http://schemas.openxmlformats.org/drawingml/2006/wordprocessingDrawing" xmlns:w10="urn:schemas-microsoft-com:office:word" xmlns:w="http://schemas.openxmlformats.org/wordprocessingml/2006/main" xmlns:w14="http://schemas.microsoft.com/office/word/2010/wordml" xmlns:w15="http://schemas.microsoft.com/office/word/2012/wordml" xmlns:w16cex="http://schemas.microsoft.com/office/word/2018/wordml/cex" xmlns:w16cid="http://schemas.microsoft.com/office/word/2016/wordml/cid" xmlns:w16="http://schemas.microsoft.com/office/word/2018/wordml" xmlns:w16sdtdh="http://schemas.microsoft.com/office/word/2020/wordml/sdtdatahash" xmlns:w16se="http://schemas.microsoft.com/office/word/2015/wordml/symex" xmlns:wpg="http://schemas.microsoft.com/office/word/2010/wordprocessingGroup" xmlns:wpi="http://schemas.microsoft.com/office/word/2010/wordprocessingInk" xmlns:wne="http://schemas.microsoft.com/office/word/2006/wordml" xmlns:wps="http://schemas.microsoft.com/office/word/2010/wordprocessingShape" mc:Ignorable="w14 w15 w16se w16cid w16 w16cex w16sdtdh wp14">
   <w:body>
     <w:p>
       <w:pPr>
@@ -107,7 +107,7 @@
           <w:sz w:val="32"/>
           <w:szCs w:val="32"/>
         </w:rPr>
-        <w:t>0</w:t>
+        <w:t>1</w:t>
       </w:r>
     </w:p>
     <w:p>
@@ -616,13 +616,29 @@
     </w:p>
     <w:p>
       <w:r>
-        <w:t>1: What is 3D Gesture Recognition</w:t>
-      </w:r>
-    </w:p>
-    <w:p>
-      <w:r>
-        <w:t>2: Quick Start Guide</w:t>
-      </w:r>
+        <w:t xml:space="preserve">1: </w:t>
+      </w:r>
+      <w:hyperlink w:anchor="WhatIs3DGestureRecognition" w:history="1">
+        <w:r>
+          <w:rPr>
+            <w:rStyle w:val="Hyperlink"/>
+          </w:rPr>
+          <w:t>What is 3D Gesture Recognition</w:t>
+        </w:r>
+      </w:hyperlink>
+    </w:p>
+    <w:p>
+      <w:r>
+        <w:t xml:space="preserve">2: </w:t>
+      </w:r>
+      <w:hyperlink w:anchor="QuickStartGuide" w:history="1">
+        <w:r>
+          <w:rPr>
+            <w:rStyle w:val="Hyperlink"/>
+          </w:rPr>
+          <w:t>Quick Start Guide</w:t>
+        </w:r>
+      </w:hyperlink>
     </w:p>
     <w:p>
       <w:r>
@@ -631,38 +647,80 @@
       <w:r>
         <w:t xml:space="preserve">: </w:t>
       </w:r>
-      <w:r>
-        <w:t>Package Overview</w:t>
-      </w:r>
+      <w:hyperlink w:anchor="PackageOverview" w:history="1">
+        <w:r>
+          <w:rPr>
+            <w:rStyle w:val="Hyperlink"/>
+          </w:rPr>
+          <w:t>Package Overview</w:t>
+        </w:r>
+      </w:hyperlink>
     </w:p>
     <w:p>
       <w:r>
         <w:t>4</w:t>
       </w:r>
       <w:r>
-        <w:t xml:space="preserve">: How to use the </w:t>
-      </w:r>
-      <w:proofErr w:type="spellStart"/>
-      <w:r>
-        <w:t>GestureManager</w:t>
-      </w:r>
-      <w:proofErr w:type="spellEnd"/>
+        <w:t xml:space="preserve">: </w:t>
+      </w:r>
+      <w:hyperlink w:anchor="GestureManager" w:history="1">
+        <w:r>
+          <w:rPr>
+            <w:rStyle w:val="Hyperlink"/>
+          </w:rPr>
+          <w:t xml:space="preserve">How to use the </w:t>
+        </w:r>
+        <w:proofErr w:type="spellStart"/>
+        <w:r>
+          <w:rPr>
+            <w:rStyle w:val="Hyperlink"/>
+          </w:rPr>
+          <w:t>GestureMa</w:t>
+        </w:r>
+        <w:r>
+          <w:rPr>
+            <w:rStyle w:val="Hyperlink"/>
+          </w:rPr>
+          <w:t>n</w:t>
+        </w:r>
+        <w:r>
+          <w:rPr>
+            <w:rStyle w:val="Hyperlink"/>
+          </w:rPr>
+          <w:t>ager</w:t>
+        </w:r>
+        <w:proofErr w:type="spellEnd"/>
+      </w:hyperlink>
     </w:p>
     <w:p>
       <w:r>
         <w:t>5</w:t>
       </w:r>
       <w:r>
-        <w:t xml:space="preserve">: How to use the </w:t>
-      </w:r>
-      <w:proofErr w:type="spellStart"/>
-      <w:r>
-        <w:t>MiVRy</w:t>
-      </w:r>
-      <w:proofErr w:type="spellEnd"/>
-      <w:r>
-        <w:t xml:space="preserve"> gesture recognition object</w:t>
-      </w:r>
+        <w:t xml:space="preserve">: </w:t>
+      </w:r>
+      <w:hyperlink w:anchor="MiVRyScript" w:history="1">
+        <w:r>
+          <w:rPr>
+            <w:rStyle w:val="Hyperlink"/>
+          </w:rPr>
+          <w:t xml:space="preserve">How to use the </w:t>
+        </w:r>
+        <w:proofErr w:type="spellStart"/>
+        <w:r>
+          <w:rPr>
+            <w:rStyle w:val="Hyperlink"/>
+          </w:rPr>
+          <w:t>MiVRy</w:t>
+        </w:r>
+        <w:proofErr w:type="spellEnd"/>
+        <w:r>
+          <w:rPr>
+            <w:rStyle w:val="Hyperlink"/>
+          </w:rPr>
+          <w:t xml:space="preserve"> gesture recognition object</w:t>
+        </w:r>
+      </w:hyperlink>
     </w:p>
     <w:p>
       <w:r>
@@ -671,23 +729,40 @@
       <w:r>
         <w:t xml:space="preserve">: </w:t>
       </w:r>
-      <w:r>
-        <w:t xml:space="preserve">How to use the </w:t>
-      </w:r>
-      <w:proofErr w:type="spellStart"/>
-      <w:r>
-        <w:t>GestureRecognition</w:t>
-      </w:r>
-      <w:proofErr w:type="spellEnd"/>
-      <w:r>
-        <w:t xml:space="preserve"> script (</w:t>
-      </w:r>
-      <w:r>
-        <w:t>for one-handed gestures</w:t>
-      </w:r>
-      <w:r>
-        <w:t>)</w:t>
-      </w:r>
+      <w:hyperlink w:anchor="GestureRecognition" w:history="1">
+        <w:r>
+          <w:rPr>
+            <w:rStyle w:val="Hyperlink"/>
+          </w:rPr>
+          <w:t xml:space="preserve">How to use the </w:t>
+        </w:r>
+        <w:proofErr w:type="spellStart"/>
+        <w:r>
+          <w:rPr>
+            <w:rStyle w:val="Hyperlink"/>
+          </w:rPr>
+          <w:t>GestureRecognition</w:t>
+        </w:r>
+        <w:proofErr w:type="spellEnd"/>
+        <w:r>
+          <w:rPr>
+            <w:rStyle w:val="Hyperlink"/>
+          </w:rPr>
+          <w:t xml:space="preserve"> script (</w:t>
+        </w:r>
+        <w:r>
+          <w:rPr>
+            <w:rStyle w:val="Hyperlink"/>
+          </w:rPr>
+          <w:t>for one-handed gestures</w:t>
+        </w:r>
+        <w:r>
+          <w:rPr>
+            <w:rStyle w:val="Hyperlink"/>
+          </w:rPr>
+          <w:t>)</w:t>
+        </w:r>
+      </w:hyperlink>
     </w:p>
     <w:p>
       <w:r>
@@ -696,39 +771,83 @@
       <w:r>
         <w:t xml:space="preserve">: </w:t>
       </w:r>
-      <w:r>
-        <w:t xml:space="preserve">How to use the </w:t>
-      </w:r>
-      <w:proofErr w:type="spellStart"/>
-      <w:r>
-        <w:t>GestureCombinations</w:t>
-      </w:r>
-      <w:proofErr w:type="spellEnd"/>
-      <w:r>
-        <w:t xml:space="preserve"> script (</w:t>
-      </w:r>
-      <w:r>
-        <w:t>for two-handed gestures or gesture combos</w:t>
-      </w:r>
-      <w:r>
-        <w:t>)</w:t>
-      </w:r>
-    </w:p>
-    <w:p>
-      <w:r>
-        <w:t>8</w:t>
-      </w:r>
-      <w:r>
-        <w:t>: Build instructions for Windows</w:t>
-      </w:r>
+      <w:hyperlink w:anchor="GestureCombinations" w:history="1">
+        <w:r>
+          <w:rPr>
+            <w:rStyle w:val="Hyperlink"/>
+          </w:rPr>
+          <w:t xml:space="preserve">How to use the </w:t>
+        </w:r>
+        <w:proofErr w:type="spellStart"/>
+        <w:r>
+          <w:rPr>
+            <w:rStyle w:val="Hyperlink"/>
+          </w:rPr>
+          <w:t>GestureCombinations</w:t>
+        </w:r>
+        <w:proofErr w:type="spellEnd"/>
+        <w:r>
+          <w:rPr>
+            <w:rStyle w:val="Hyperlink"/>
+          </w:rPr>
+          <w:t xml:space="preserve"> script (</w:t>
+        </w:r>
+        <w:r>
+          <w:rPr>
+            <w:rStyle w:val="Hyperlink"/>
+          </w:rPr>
+          <w:t>for two-handed gestures or gesture combos</w:t>
+        </w:r>
+        <w:r>
+          <w:rPr>
+            <w:rStyle w:val="Hyperlink"/>
+          </w:rPr>
+          <w:t>)</w:t>
+        </w:r>
+      </w:hyperlink>
+    </w:p>
+    <w:p>
+      <w:r>
+        <w:t xml:space="preserve">8: </w:t>
+      </w:r>
+      <w:hyperlink w:anchor="Bolt" w:history="1">
+        <w:r>
+          <w:rPr>
+            <w:rStyle w:val="Hyperlink"/>
+          </w:rPr>
+          <w:t xml:space="preserve">How to use </w:t>
+        </w:r>
+        <w:proofErr w:type="spellStart"/>
+        <w:r>
+          <w:rPr>
+            <w:rStyle w:val="Hyperlink"/>
+          </w:rPr>
+          <w:t>MiVRy</w:t>
+        </w:r>
+        <w:proofErr w:type="spellEnd"/>
+        <w:r>
+          <w:rPr>
+            <w:rStyle w:val="Hyperlink"/>
+          </w:rPr>
+          <w:t xml:space="preserve"> with Bolt visual programming graphs</w:t>
+        </w:r>
+      </w:hyperlink>
     </w:p>
     <w:p>
       <w:r>
         <w:t>9</w:t>
       </w:r>
       <w:r>
-        <w:t>: Build instructions for Android (Mobile VR, Oculus Quest, …)</w:t>
-      </w:r>
+        <w:t xml:space="preserve">: </w:t>
+      </w:r>
+      <w:hyperlink w:anchor="BuildInstructionsWindows" w:history="1">
+        <w:r>
+          <w:rPr>
+            <w:rStyle w:val="Hyperlink"/>
+          </w:rPr>
+          <w:t>Build instructions for Windows</w:t>
+        </w:r>
+      </w:hyperlink>
     </w:p>
     <w:p>
       <w:r>
@@ -737,21 +856,14 @@
       <w:r>
         <w:t xml:space="preserve">: </w:t>
       </w:r>
-      <w:r>
-        <w:t>Troubleshooting and Frequently Asked Questions</w:t>
-      </w:r>
-      <w:r>
-        <w:t xml:space="preserve"> (</w:t>
-      </w:r>
-      <w:r>
-        <w:t>FAQ</w:t>
-      </w:r>
-      <w:r>
-        <w:t>)</w:t>
-      </w:r>
-      <w:r>
-        <w:t xml:space="preserve"> </w:t>
-      </w:r>
+      <w:hyperlink w:anchor="BuildinstructionsAndroid" w:history="1">
+        <w:r>
+          <w:rPr>
+            <w:rStyle w:val="Hyperlink"/>
+          </w:rPr>
+          <w:t>Build instructions for Android (Mobile VR, Oculus Quest, …)</w:t>
+        </w:r>
+      </w:hyperlink>
     </w:p>
     <w:p>
       <w:r>
@@ -761,8 +873,59 @@
         <w:t>1</w:t>
       </w:r>
       <w:r>
-        <w:t>: Software license statement (EULA)</w:t>
-      </w:r>
+        <w:t xml:space="preserve">: </w:t>
+      </w:r>
+      <w:hyperlink w:anchor="TroubleshootingFAQ" w:history="1">
+        <w:r>
+          <w:rPr>
+            <w:rStyle w:val="Hyperlink"/>
+          </w:rPr>
+          <w:t>Troubleshooting and Frequently Asked Questions</w:t>
+        </w:r>
+        <w:r>
+          <w:rPr>
+            <w:rStyle w:val="Hyperlink"/>
+          </w:rPr>
+          <w:t xml:space="preserve"> (</w:t>
+        </w:r>
+        <w:r>
+          <w:rPr>
+            <w:rStyle w:val="Hyperlink"/>
+          </w:rPr>
+          <w:t>FAQ</w:t>
+        </w:r>
+        <w:r>
+          <w:rPr>
+            <w:rStyle w:val="Hyperlink"/>
+          </w:rPr>
+          <w:t>)</w:t>
+        </w:r>
+        <w:r>
+          <w:rPr>
+            <w:rStyle w:val="Hyperlink"/>
+          </w:rPr>
+          <w:t xml:space="preserve"> </w:t>
+        </w:r>
+      </w:hyperlink>
+    </w:p>
+    <w:p>
+      <w:r>
+        <w:t>1</w:t>
+      </w:r>
+      <w:r>
+        <w:t>2</w:t>
+      </w:r>
+      <w:r>
+        <w:t xml:space="preserve">: </w:t>
+      </w:r>
+      <w:hyperlink w:anchor="EULA" w:history="1">
+        <w:r>
+          <w:rPr>
+            <w:rStyle w:val="Hyperlink"/>
+          </w:rPr>
+          <w:t>Software license statement (EULA)</w:t>
+        </w:r>
+      </w:hyperlink>
     </w:p>
     <w:p/>
     <w:p/>
@@ -775,11 +938,13 @@
       <w:pPr>
         <w:pStyle w:val="Heading2"/>
       </w:pPr>
+      <w:bookmarkStart w:id="0" w:name="WhatIs3DGestureRecognition"/>
       <w:r>
         <w:lastRenderedPageBreak/>
         <w:t>1: What is 3D Gesture Recognition?</w:t>
       </w:r>
     </w:p>
+    <w:bookmarkEnd w:id="0"/>
     <w:p/>
     <w:p>
       <w:r>
@@ -895,7 +1060,7 @@
         <w:br/>
         <w:t xml:space="preserve">- </w:t>
       </w:r>
-      <w:bookmarkStart w:id="0" w:name="_Hlk78784917"/>
+      <w:bookmarkStart w:id="1" w:name="_Hlk78784917"/>
       <w:r>
         <w:t xml:space="preserve">Support for </w:t>
       </w:r>
@@ -922,7 +1087,7 @@
       <w:r>
         <w:t>), and Linux</w:t>
       </w:r>
-      <w:bookmarkEnd w:id="0"/>
+      <w:bookmarkEnd w:id="1"/>
     </w:p>
     <w:p>
       <w:pPr>
@@ -938,6 +1103,7 @@
       <w:pPr>
         <w:pStyle w:val="Heading2"/>
       </w:pPr>
+      <w:bookmarkStart w:id="2" w:name="QuickStartGuide"/>
       <w:r>
         <w:lastRenderedPageBreak/>
         <w:t xml:space="preserve">2: </w:t>
@@ -946,6 +1112,7 @@
         <w:t>Quick Start Guide:</w:t>
       </w:r>
     </w:p>
+    <w:bookmarkEnd w:id="2"/>
     <w:p>
       <w:r>
         <w:t xml:space="preserve">This guide explains the simplest way to use </w:t>
@@ -1691,6 +1858,7 @@
       <w:pPr>
         <w:pStyle w:val="Heading2"/>
       </w:pPr>
+      <w:bookmarkStart w:id="3" w:name="PackageOverview"/>
       <w:r>
         <w:lastRenderedPageBreak/>
         <w:t xml:space="preserve">3: </w:t>
@@ -1702,6 +1870,7 @@
         <w:t>:</w:t>
       </w:r>
     </w:p>
+    <w:bookmarkEnd w:id="3"/>
     <w:p>
       <w:pPr>
         <w:rPr>
@@ -2906,6 +3075,7 @@
       <w:pPr>
         <w:pStyle w:val="Heading2"/>
       </w:pPr>
+      <w:bookmarkStart w:id="4" w:name="GestureManager"/>
       <w:r>
         <w:lastRenderedPageBreak/>
         <w:t xml:space="preserve">4: How to use the </w:t>
@@ -2916,6 +3086,7 @@
       </w:r>
       <w:proofErr w:type="spellEnd"/>
     </w:p>
+    <w:bookmarkEnd w:id="4"/>
     <w:p>
       <w:r>
         <w:br/>
@@ -3215,6 +3386,50 @@
       </w:r>
     </w:p>
     <w:p>
+      <w:r>
+        <w:rPr>
+          <w:i/>
+          <w:iCs/>
+        </w:rPr>
+        <w:t>Coordinate System Conversion</w:t>
+      </w:r>
+      <w:r>
+        <w:t>: These two settings help to ensure that the same VR coordinates (the directions of “x”, “y”, and “z” of the headset and controllers) are used by the Gesture Manager and your final project. Set “</w:t>
+      </w:r>
+      <w:r>
+        <w:rPr>
+          <w:i/>
+          <w:iCs/>
+        </w:rPr>
+        <w:t>Unity XR Plug-in</w:t>
+      </w:r>
+      <w:r>
+        <w:t>” to the XR plug-in that you are using in Unity (in Unity Project Settings -&gt; XR Plug-in Management).</w:t>
+      </w:r>
+      <w:r>
+        <w:t xml:space="preserve"> Set “</w:t>
+      </w:r>
+      <w:proofErr w:type="spellStart"/>
+      <w:r>
+        <w:rPr>
+          <w:i/>
+          <w:iCs/>
+        </w:rPr>
+        <w:t>MiVRy</w:t>
+      </w:r>
+      <w:proofErr w:type="spellEnd"/>
+      <w:r>
+        <w:rPr>
+          <w:i/>
+          <w:iCs/>
+        </w:rPr>
+        <w:t xml:space="preserve"> Coordinate System</w:t>
+      </w:r>
+      <w:r>
+        <w:t>” to whichever coordinate system you want to use in your own project (for example: “Unreal” for Unreal Engine coordinates). If you don’t wish to use different coordinate systems, you don’t need to adjust these values.</w:t>
+      </w:r>
+    </w:p>
+    <w:p>
       <w:pPr>
         <w:rPr>
           <w:rFonts w:asciiTheme="majorHAnsi" w:eastAsiaTheme="majorEastAsia" w:hAnsiTheme="majorHAnsi" w:cstheme="majorBidi"/>
@@ -3256,6 +3471,7 @@
       <w:pPr>
         <w:pStyle w:val="Heading2"/>
       </w:pPr>
+      <w:bookmarkStart w:id="5" w:name="MiVRyScript"/>
       <w:r>
         <w:lastRenderedPageBreak/>
         <w:t xml:space="preserve">5: How to use the </w:t>
@@ -3269,6 +3485,7 @@
         <w:t xml:space="preserve"> gesture recognition object</w:t>
       </w:r>
     </w:p>
+    <w:bookmarkEnd w:id="5"/>
     <w:p>
       <w:r>
         <w:br/>
@@ -3628,6 +3845,7 @@
       <w:pPr>
         <w:pStyle w:val="Heading2"/>
       </w:pPr>
+      <w:bookmarkStart w:id="6" w:name="GestureRecognition"/>
       <w:r>
         <w:lastRenderedPageBreak/>
         <w:t>6</w:t>
@@ -3653,6 +3871,7 @@
         <w:t>:</w:t>
       </w:r>
     </w:p>
+    <w:bookmarkEnd w:id="6"/>
     <w:p/>
     <w:p>
       <w:r>
@@ -5327,6 +5546,7 @@
       <w:pPr>
         <w:pStyle w:val="Heading2"/>
       </w:pPr>
+      <w:bookmarkStart w:id="7" w:name="GestureCombinations"/>
       <w:r>
         <w:lastRenderedPageBreak/>
         <w:t>7</w:t>
@@ -5349,6 +5569,7 @@
         <w:t xml:space="preserve"> script (for two-handed gestures or gesture combos):</w:t>
       </w:r>
     </w:p>
+    <w:bookmarkEnd w:id="7"/>
     <w:p/>
     <w:p>
       <w:r>
@@ -8110,14 +8331,707 @@
       <w:pPr>
         <w:pStyle w:val="Heading2"/>
       </w:pPr>
+      <w:bookmarkStart w:id="8" w:name="Bolt"/>
       <w:r>
         <w:lastRenderedPageBreak/>
-        <w:t>8</w:t>
+        <w:t xml:space="preserve">8: </w:t>
+      </w:r>
+      <w:r>
+        <w:t xml:space="preserve">How to use </w:t>
+      </w:r>
+      <w:proofErr w:type="spellStart"/>
+      <w:r>
+        <w:t>MiVRy</w:t>
+      </w:r>
+      <w:proofErr w:type="spellEnd"/>
+      <w:r>
+        <w:t xml:space="preserve"> with Bolt visual programming graphs</w:t>
+      </w:r>
+    </w:p>
+    <w:bookmarkEnd w:id="8"/>
+    <w:p/>
+    <w:p>
+      <w:r>
+        <w:t xml:space="preserve">This guide assumes that you have both </w:t>
+      </w:r>
+      <w:proofErr w:type="spellStart"/>
+      <w:r>
+        <w:t>MiVRy</w:t>
+      </w:r>
+      <w:proofErr w:type="spellEnd"/>
+      <w:r>
+        <w:t xml:space="preserve"> and Bolt already added to your project.</w:t>
+      </w:r>
+      <w:r>
+        <w:br/>
+        <w:t xml:space="preserve">You can get both </w:t>
+      </w:r>
+      <w:proofErr w:type="spellStart"/>
+      <w:r>
+        <w:t>MiVRy</w:t>
+      </w:r>
+      <w:proofErr w:type="spellEnd"/>
+      <w:r>
+        <w:t xml:space="preserve"> and Bolt on the Unity Asset store. </w:t>
+      </w:r>
+    </w:p>
+    <w:p>
+      <w:r>
+        <w:t xml:space="preserve">(1) Make sure both Bolt and </w:t>
+      </w:r>
+      <w:proofErr w:type="spellStart"/>
+      <w:r>
+        <w:t>MiVRy</w:t>
+      </w:r>
+      <w:proofErr w:type="spellEnd"/>
+      <w:r>
+        <w:t xml:space="preserve"> are installed in your project.</w:t>
+      </w:r>
+      <w:r>
+        <w:br/>
+      </w:r>
+      <w:r>
+        <w:t xml:space="preserve">Open the </w:t>
+      </w:r>
+      <w:proofErr w:type="spellStart"/>
+      <w:r>
+        <w:rPr>
+          <w:b/>
+          <w:bCs/>
+        </w:rPr>
+        <w:t>Mivry.cs</w:t>
+      </w:r>
+      <w:proofErr w:type="spellEnd"/>
+      <w:r>
+        <w:t xml:space="preserve"> file in the </w:t>
+      </w:r>
+      <w:r>
+        <w:rPr>
+          <w:i/>
+          <w:iCs/>
+        </w:rPr>
+        <w:t>Assets/</w:t>
+      </w:r>
+      <w:proofErr w:type="spellStart"/>
+      <w:r>
+        <w:rPr>
+          <w:i/>
+          <w:iCs/>
+        </w:rPr>
+        <w:t>GestureRecognition</w:t>
+      </w:r>
+      <w:proofErr w:type="spellEnd"/>
+      <w:r>
+        <w:rPr>
+          <w:i/>
+          <w:iCs/>
+        </w:rPr>
+        <w:t>/</w:t>
+      </w:r>
+      <w:r>
+        <w:t xml:space="preserve"> folder and un-comment the following line by removing the “//” at the beginning of the line.</w:t>
+      </w:r>
+    </w:p>
+    <w:p>
+      <w:pPr>
+        <w:rPr>
+          <w:rFonts w:ascii="Courier New" w:hAnsi="Courier New" w:cs="Courier New"/>
+        </w:rPr>
+      </w:pPr>
+      <w:r>
+        <w:rPr>
+          <w:rFonts w:ascii="Courier New" w:hAnsi="Courier New" w:cs="Courier New"/>
+        </w:rPr>
+        <w:t>//#define MIVRY_USE_BOLT</w:t>
+      </w:r>
+    </w:p>
+    <w:p>
+      <w:r>
+        <w:t>to</w:t>
+      </w:r>
+    </w:p>
+    <w:p>
+      <w:pPr>
+        <w:rPr>
+          <w:rFonts w:ascii="Courier New" w:hAnsi="Courier New" w:cs="Courier New"/>
+        </w:rPr>
+      </w:pPr>
+      <w:r>
+        <w:rPr>
+          <w:rFonts w:ascii="Courier New" w:hAnsi="Courier New" w:cs="Courier New"/>
+        </w:rPr>
+        <w:t>#</w:t>
+      </w:r>
+      <w:proofErr w:type="gramStart"/>
+      <w:r>
+        <w:rPr>
+          <w:rFonts w:ascii="Courier New" w:hAnsi="Courier New" w:cs="Courier New"/>
+        </w:rPr>
+        <w:t>define</w:t>
+      </w:r>
+      <w:proofErr w:type="gramEnd"/>
+      <w:r>
+        <w:rPr>
+          <w:rFonts w:ascii="Courier New" w:hAnsi="Courier New" w:cs="Courier New"/>
+        </w:rPr>
+        <w:t xml:space="preserve"> MIVRY_USE_BOLT</w:t>
+      </w:r>
+    </w:p>
+    <w:p/>
+    <w:p>
+      <w:r>
+        <w:t xml:space="preserve">(2) In Unity, open the </w:t>
+      </w:r>
+      <w:r>
+        <w:rPr>
+          <w:b/>
+          <w:bCs/>
+        </w:rPr>
+        <w:t>Bolt Unit Options Wizard</w:t>
+      </w:r>
+      <w:r>
+        <w:t xml:space="preserve"> (in the title bar menu </w:t>
+      </w:r>
+      <w:r>
+        <w:rPr>
+          <w:i/>
+          <w:iCs/>
+        </w:rPr>
+        <w:t>Tools -&gt; Bolt -&gt; Unit Options Wizard</w:t>
+      </w:r>
+      <w:r>
+        <w:t>, if the menu does not exist, check if Bolt was installed properly in your project).</w:t>
+      </w:r>
+      <w:r>
+        <w:br/>
+      </w:r>
+      <w:r>
+        <w:t>In the Wizard, click “Next” to get to the “Type Options” page.</w:t>
+      </w:r>
+      <w:r>
+        <w:br/>
+      </w:r>
+      <w:r>
+        <w:t>At the bottom of the list, click the “+” icon twice to add two more entries.</w:t>
+      </w:r>
+      <w:r>
+        <w:br/>
+      </w:r>
+      <w:r>
+        <w:t>For the two entries select “</w:t>
+      </w:r>
+      <w:proofErr w:type="spellStart"/>
+      <w:r>
+        <w:rPr>
+          <w:b/>
+          <w:bCs/>
+        </w:rPr>
+        <w:t>Mivry</w:t>
+      </w:r>
+      <w:proofErr w:type="spellEnd"/>
+      <w:r>
+        <w:t>” (C# script) and “</w:t>
+      </w:r>
+      <w:r>
+        <w:rPr>
+          <w:b/>
+          <w:bCs/>
+        </w:rPr>
+        <w:t>Gesture Completion Data</w:t>
+      </w:r>
+      <w:r>
+        <w:t>” (object).</w:t>
+      </w:r>
+      <w:r>
+        <w:br/>
+      </w:r>
+      <w:r>
+        <w:t>Then, click “</w:t>
+      </w:r>
+      <w:r>
+        <w:rPr>
+          <w:b/>
+          <w:bCs/>
+        </w:rPr>
+        <w:t>Generate</w:t>
+      </w:r>
+      <w:r>
+        <w:t>“.</w:t>
+      </w:r>
+      <w:r>
+        <w:br/>
+      </w:r>
+      <w:r>
+        <w:rPr>
+          <w:noProof/>
+        </w:rPr>
+        <w:drawing>
+          <wp:inline distT="0" distB="0" distL="0" distR="0" wp14:anchorId="34BBF7AE" wp14:editId="0FA54595">
+            <wp:extent cx="5543550" cy="2684245"/>
+            <wp:effectExtent l="0" t="0" r="0" b="1905"/>
+            <wp:docPr id="8" name="Picture 8"/>
+            <wp:cNvGraphicFramePr>
+              <a:graphicFrameLocks xmlns:a="http://schemas.openxmlformats.org/drawingml/2006/main" noChangeAspect="1"/>
+            </wp:cNvGraphicFramePr>
+            <a:graphic xmlns:a="http://schemas.openxmlformats.org/drawingml/2006/main">
+              <a:graphicData uri="http://schemas.openxmlformats.org/drawingml/2006/picture">
+                <pic:pic xmlns:pic="http://schemas.openxmlformats.org/drawingml/2006/picture">
+                  <pic:nvPicPr>
+                    <pic:cNvPr id="0" name="Picture 1"/>
+                    <pic:cNvPicPr>
+                      <a:picLocks noChangeAspect="1" noChangeArrowheads="1"/>
+                    </pic:cNvPicPr>
+                  </pic:nvPicPr>
+                  <pic:blipFill>
+                    <a:blip r:embed="rId15">
+                      <a:extLst>
+                        <a:ext uri="{28A0092B-C50C-407E-A947-70E740481C1C}">
+                          <a14:useLocalDpi xmlns:a14="http://schemas.microsoft.com/office/drawing/2010/main" val="0"/>
+                        </a:ext>
+                      </a:extLst>
+                    </a:blip>
+                    <a:srcRect/>
+                    <a:stretch>
+                      <a:fillRect/>
+                    </a:stretch>
+                  </pic:blipFill>
+                  <pic:spPr bwMode="auto">
+                    <a:xfrm>
+                      <a:off x="0" y="0"/>
+                      <a:ext cx="5579604" cy="2701703"/>
+                    </a:xfrm>
+                    <a:prstGeom prst="rect">
+                      <a:avLst/>
+                    </a:prstGeom>
+                    <a:noFill/>
+                    <a:ln>
+                      <a:noFill/>
+                    </a:ln>
+                  </pic:spPr>
+                </pic:pic>
+              </a:graphicData>
+            </a:graphic>
+          </wp:inline>
+        </w:drawing>
+      </w:r>
+    </w:p>
+    <w:p/>
+    <w:p>
+      <w:r>
+        <w:t xml:space="preserve">(3) Add the </w:t>
+      </w:r>
+      <w:r>
+        <w:rPr>
+          <w:b/>
+          <w:bCs/>
+        </w:rPr>
+        <w:t>“</w:t>
+      </w:r>
+      <w:proofErr w:type="spellStart"/>
+      <w:r>
+        <w:rPr>
+          <w:b/>
+          <w:bCs/>
+        </w:rPr>
+        <w:t>Mivry</w:t>
+      </w:r>
+      <w:proofErr w:type="spellEnd"/>
+      <w:r>
+        <w:rPr>
+          <w:b/>
+          <w:bCs/>
+        </w:rPr>
+        <w:t>” script component</w:t>
+      </w:r>
+      <w:r>
+        <w:t xml:space="preserve"> to any game object in your scene. (For example, you can right-click in the </w:t>
+      </w:r>
+      <w:proofErr w:type="spellStart"/>
+      <w:r>
+        <w:t>Hierachry</w:t>
+      </w:r>
+      <w:proofErr w:type="spellEnd"/>
+      <w:r>
+        <w:t xml:space="preserve"> and select “Create Empty”, select the new object, and in the Inspector click on “Add Component” and choose “</w:t>
+      </w:r>
+      <w:proofErr w:type="spellStart"/>
+      <w:r>
+        <w:t>Mivry</w:t>
+      </w:r>
+      <w:proofErr w:type="spellEnd"/>
+      <w:r>
+        <w:t>”.</w:t>
+      </w:r>
+    </w:p>
+    <w:p>
+      <w:r>
+        <w:lastRenderedPageBreak/>
+        <w:t xml:space="preserve">In the inspector, fill in the values of the </w:t>
+      </w:r>
+      <w:proofErr w:type="spellStart"/>
+      <w:r>
+        <w:t>Mivry</w:t>
+      </w:r>
+      <w:proofErr w:type="spellEnd"/>
+      <w:r>
+        <w:t xml:space="preserve"> script components, especially “Gesture Database File”, “Left Hand”, “Left Hand Trigger Input”, “Right Hand” and “Right Hand Trigger Input.</w:t>
+      </w:r>
+    </w:p>
+    <w:p>
+      <w:pPr>
+        <w:rPr>
+          <w:i/>
+          <w:iCs/>
+        </w:rPr>
+      </w:pPr>
+      <w:r>
+        <w:rPr>
+          <w:i/>
+          <w:iCs/>
+        </w:rPr>
+        <w:t>Alternatively, you could also create a scene variable or graph variable, but then you have to set the member variables (such as “Gesture Database File”) in a Flow Graph instead of just using the Inspector.</w:t>
+      </w:r>
+    </w:p>
+    <w:p/>
+    <w:p>
+      <w:r>
+        <w:t xml:space="preserve">(4) Open your </w:t>
+      </w:r>
+      <w:r>
+        <w:rPr>
+          <w:b/>
+          <w:bCs/>
+        </w:rPr>
+        <w:t>Bolt flow machine / flow graph</w:t>
+      </w:r>
+      <w:r>
+        <w:t xml:space="preserve"> or </w:t>
+      </w:r>
+      <w:r>
+        <w:rPr>
+          <w:b/>
+          <w:bCs/>
+        </w:rPr>
+        <w:t>state machine / state graph</w:t>
+      </w:r>
+      <w:r>
+        <w:t xml:space="preserve">. </w:t>
+      </w:r>
+      <w:r>
+        <w:br/>
+        <w:t>(If you do not yet have a flow graph, you can create one on the same game object by clicking “Add Component” in the Inspector and selecting “Flow Machine”. On the new component click “Edit Graph”).</w:t>
+      </w:r>
+    </w:p>
+    <w:p/>
+    <w:p>
+      <w:r>
+        <w:t xml:space="preserve">(5) In the </w:t>
+      </w:r>
+      <w:r>
+        <w:rPr>
+          <w:b/>
+          <w:bCs/>
+        </w:rPr>
+        <w:t>Variables “Blackboard”</w:t>
+      </w:r>
+      <w:r>
+        <w:t>, switch to the “Scene” tab and create a new variable by typing in a Name in the “(New Variable Name)” field and pressing the “+” icon.</w:t>
+      </w:r>
+    </w:p>
+    <w:p>
+      <w:r>
+        <w:t xml:space="preserve">If you cannot see the Blackboard, you can open it from the title bar menu </w:t>
+      </w:r>
+      <w:r>
+        <w:rPr>
+          <w:i/>
+          <w:iCs/>
+        </w:rPr>
+        <w:t>“Window” -&gt; “Variables”</w:t>
+      </w:r>
+      <w:r>
+        <w:t>.</w:t>
+      </w:r>
+    </w:p>
+    <w:p>
+      <w:r>
+        <w:t>As “</w:t>
+      </w:r>
+      <w:r>
+        <w:rPr>
+          <w:b/>
+          <w:bCs/>
+        </w:rPr>
+        <w:t>Variable Type</w:t>
+      </w:r>
+      <w:r>
+        <w:t>” select “</w:t>
+      </w:r>
+      <w:proofErr w:type="spellStart"/>
+      <w:r>
+        <w:rPr>
+          <w:i/>
+          <w:iCs/>
+        </w:rPr>
+        <w:t>Mivry</w:t>
+      </w:r>
+      <w:proofErr w:type="spellEnd"/>
+      <w:r>
+        <w:t>”, and as “</w:t>
+      </w:r>
+      <w:r>
+        <w:rPr>
+          <w:b/>
+          <w:bCs/>
+        </w:rPr>
+        <w:t>Value</w:t>
+      </w:r>
+      <w:r>
+        <w:t xml:space="preserve">” select the object to which you attached the </w:t>
+      </w:r>
+      <w:proofErr w:type="spellStart"/>
+      <w:r>
+        <w:t>Mivry</w:t>
+      </w:r>
+      <w:proofErr w:type="spellEnd"/>
+      <w:r>
+        <w:t xml:space="preserve"> script component in step (3).</w:t>
+      </w:r>
+    </w:p>
+    <w:p>
+      <w:r>
+        <w:rPr>
+          <w:noProof/>
+        </w:rPr>
+        <w:drawing>
+          <wp:inline distT="0" distB="0" distL="0" distR="0" wp14:anchorId="62CD5442" wp14:editId="52AB5B4A">
+            <wp:extent cx="2943225" cy="1662377"/>
+            <wp:effectExtent l="0" t="0" r="0" b="0"/>
+            <wp:docPr id="9" name="Picture 9"/>
+            <wp:cNvGraphicFramePr>
+              <a:graphicFrameLocks xmlns:a="http://schemas.openxmlformats.org/drawingml/2006/main" noChangeAspect="1"/>
+            </wp:cNvGraphicFramePr>
+            <a:graphic xmlns:a="http://schemas.openxmlformats.org/drawingml/2006/main">
+              <a:graphicData uri="http://schemas.openxmlformats.org/drawingml/2006/picture">
+                <pic:pic xmlns:pic="http://schemas.openxmlformats.org/drawingml/2006/picture">
+                  <pic:nvPicPr>
+                    <pic:cNvPr id="0" name="Picture 2"/>
+                    <pic:cNvPicPr>
+                      <a:picLocks noChangeAspect="1" noChangeArrowheads="1"/>
+                    </pic:cNvPicPr>
+                  </pic:nvPicPr>
+                  <pic:blipFill>
+                    <a:blip r:embed="rId16">
+                      <a:extLst>
+                        <a:ext uri="{28A0092B-C50C-407E-A947-70E740481C1C}">
+                          <a14:useLocalDpi xmlns:a14="http://schemas.microsoft.com/office/drawing/2010/main" val="0"/>
+                        </a:ext>
+                      </a:extLst>
+                    </a:blip>
+                    <a:srcRect/>
+                    <a:stretch>
+                      <a:fillRect/>
+                    </a:stretch>
+                  </pic:blipFill>
+                  <pic:spPr bwMode="auto">
+                    <a:xfrm>
+                      <a:off x="0" y="0"/>
+                      <a:ext cx="2955079" cy="1669072"/>
+                    </a:xfrm>
+                    <a:prstGeom prst="rect">
+                      <a:avLst/>
+                    </a:prstGeom>
+                    <a:noFill/>
+                    <a:ln>
+                      <a:noFill/>
+                    </a:ln>
+                  </pic:spPr>
+                </pic:pic>
+              </a:graphicData>
+            </a:graphic>
+          </wp:inline>
+        </w:drawing>
+      </w:r>
+    </w:p>
+    <w:p/>
+    <w:p>
+      <w:r>
+        <w:t xml:space="preserve">(6) In the Flow Graph, add a </w:t>
+      </w:r>
+      <w:r>
+        <w:rPr>
+          <w:b/>
+          <w:bCs/>
+        </w:rPr>
+        <w:t>“Get Scene Variable” node</w:t>
+      </w:r>
+      <w:r>
+        <w:t xml:space="preserve"> (by right-clicking in the graph and selecting “Get Scene Variable”), and set it to the </w:t>
+      </w:r>
+      <w:proofErr w:type="spellStart"/>
+      <w:r>
+        <w:t>Mivry</w:t>
+      </w:r>
+      <w:proofErr w:type="spellEnd"/>
+      <w:r>
+        <w:t xml:space="preserve"> Variable created in step (5).</w:t>
+      </w:r>
+    </w:p>
+    <w:p>
+      <w:r>
+        <w:t>Then create a “</w:t>
+      </w:r>
+      <w:r>
+        <w:rPr>
+          <w:b/>
+          <w:bCs/>
+        </w:rPr>
+        <w:t>Custom Event</w:t>
+      </w:r>
+      <w:r>
+        <w:t>” node (right-click in the graph and select “Custom Event”), and connect the Get Variable node as it’s input object.</w:t>
+      </w:r>
+      <w:r>
+        <w:br/>
+        <w:t>Change the number of “</w:t>
+      </w:r>
+      <w:r>
+        <w:rPr>
+          <w:b/>
+          <w:bCs/>
+        </w:rPr>
+        <w:t>Arguments</w:t>
+      </w:r>
+      <w:r>
+        <w:t>” to “</w:t>
+      </w:r>
+      <w:r>
+        <w:rPr>
+          <w:i/>
+          <w:iCs/>
+        </w:rPr>
+        <w:t>1</w:t>
+      </w:r>
+      <w:r>
+        <w:t>”,</w:t>
+      </w:r>
+      <w:r>
+        <w:br/>
+        <w:t xml:space="preserve">and change the </w:t>
+      </w:r>
+      <w:r>
+        <w:rPr>
+          <w:b/>
+          <w:bCs/>
+        </w:rPr>
+        <w:t>Event</w:t>
+      </w:r>
+      <w:r>
+        <w:t xml:space="preserve"> String to the name of your gesture.</w:t>
+      </w:r>
+      <w:r>
+        <w:br/>
+        <w:t>This event will now be triggered when the user performed the gesture. You can use this event to trigger further changes in your own code or trigger a transition in a Bolt state machine.</w:t>
+      </w:r>
+    </w:p>
+    <w:p>
+      <w:r>
+        <w:lastRenderedPageBreak/>
+        <w:t>Optionally, you can expose the argument “</w:t>
+      </w:r>
+      <w:r>
+        <w:rPr>
+          <w:b/>
+          <w:bCs/>
+        </w:rPr>
+        <w:t>Arg. 0</w:t>
+      </w:r>
+      <w:r>
+        <w:t>” as “</w:t>
+      </w:r>
+      <w:r>
+        <w:rPr>
+          <w:i/>
+          <w:iCs/>
+        </w:rPr>
+        <w:t>Gesture Completion Data</w:t>
+      </w:r>
+      <w:r>
+        <w:t>”, for example to check the similarity of the gesture performance. (When you expose the object, be sure to select “Instance” and not “Static”).</w:t>
+      </w:r>
+    </w:p>
+    <w:p>
+      <w:r>
+        <w:rPr>
+          <w:noProof/>
+        </w:rPr>
+        <w:drawing>
+          <wp:inline distT="0" distB="0" distL="0" distR="0" wp14:anchorId="07E69C1B" wp14:editId="29A57421">
+            <wp:extent cx="5657850" cy="1466850"/>
+            <wp:effectExtent l="0" t="0" r="0" b="0"/>
+            <wp:docPr id="10" name="Picture 10"/>
+            <wp:cNvGraphicFramePr>
+              <a:graphicFrameLocks xmlns:a="http://schemas.openxmlformats.org/drawingml/2006/main" noChangeAspect="1"/>
+            </wp:cNvGraphicFramePr>
+            <a:graphic xmlns:a="http://schemas.openxmlformats.org/drawingml/2006/main">
+              <a:graphicData uri="http://schemas.openxmlformats.org/drawingml/2006/picture">
+                <pic:pic xmlns:pic="http://schemas.openxmlformats.org/drawingml/2006/picture">
+                  <pic:nvPicPr>
+                    <pic:cNvPr id="0" name="Picture 3"/>
+                    <pic:cNvPicPr>
+                      <a:picLocks noChangeAspect="1" noChangeArrowheads="1"/>
+                    </pic:cNvPicPr>
+                  </pic:nvPicPr>
+                  <pic:blipFill>
+                    <a:blip r:embed="rId17">
+                      <a:extLst>
+                        <a:ext uri="{28A0092B-C50C-407E-A947-70E740481C1C}">
+                          <a14:useLocalDpi xmlns:a14="http://schemas.microsoft.com/office/drawing/2010/main" val="0"/>
+                        </a:ext>
+                      </a:extLst>
+                    </a:blip>
+                    <a:srcRect/>
+                    <a:stretch>
+                      <a:fillRect/>
+                    </a:stretch>
+                  </pic:blipFill>
+                  <pic:spPr bwMode="auto">
+                    <a:xfrm>
+                      <a:off x="0" y="0"/>
+                      <a:ext cx="5666259" cy="1469030"/>
+                    </a:xfrm>
+                    <a:prstGeom prst="rect">
+                      <a:avLst/>
+                    </a:prstGeom>
+                    <a:noFill/>
+                    <a:ln>
+                      <a:noFill/>
+                    </a:ln>
+                  </pic:spPr>
+                </pic:pic>
+              </a:graphicData>
+            </a:graphic>
+          </wp:inline>
+        </w:drawing>
+      </w:r>
+      <w:r>
+        <w:br w:type="page"/>
+      </w:r>
+    </w:p>
+    <w:p>
+      <w:pPr>
+        <w:pStyle w:val="Heading2"/>
+      </w:pPr>
+      <w:bookmarkStart w:id="9" w:name="BuildInstructionsWindows"/>
+      <w:r>
+        <w:lastRenderedPageBreak/>
+        <w:t>9</w:t>
       </w:r>
       <w:r>
         <w:t>: Build instructions for Windows</w:t>
       </w:r>
     </w:p>
+    <w:bookmarkEnd w:id="9"/>
     <w:p/>
     <w:p>
       <w:r>
@@ -8372,13 +9286,15 @@
       <w:pPr>
         <w:pStyle w:val="Heading2"/>
       </w:pPr>
+      <w:bookmarkStart w:id="10" w:name="BuildinstructionsAndroid"/>
       <w:r>
         <w:lastRenderedPageBreak/>
-        <w:t>9</w:t>
+        <w:t>10</w:t>
       </w:r>
       <w:r>
         <w:t>: Build instructions for Android (Mobile VR, Oculus Quest, …)</w:t>
       </w:r>
+      <w:bookmarkEnd w:id="10"/>
     </w:p>
     <w:p/>
     <w:p>
@@ -9674,7 +10590,7 @@
       <w:r>
         <w:t xml:space="preserve"> your settings comply with the Oculus Quest requirements and best practices described at </w:t>
       </w:r>
-      <w:hyperlink r:id="rId15" w:history="1">
+      <w:hyperlink r:id="rId18" w:history="1">
         <w:r>
           <w:rPr>
             <w:rStyle w:val="Hyperlink"/>
@@ -9700,13 +10616,18 @@
       <w:pPr>
         <w:pStyle w:val="Heading2"/>
       </w:pPr>
+      <w:bookmarkStart w:id="11" w:name="TroubleshootingFAQ"/>
       <w:r>
         <w:lastRenderedPageBreak/>
-        <w:t>10</w:t>
+        <w:t>1</w:t>
+      </w:r>
+      <w:r>
+        <w:t>1</w:t>
       </w:r>
       <w:r>
         <w:t xml:space="preserve"> Troubleshooting and Frequently Asked Questions (FAQ):</w:t>
       </w:r>
+      <w:bookmarkEnd w:id="11"/>
       <w:r>
         <w:br/>
       </w:r>
@@ -10207,7 +11128,7 @@
       <w:pPr>
         <w:pStyle w:val="ListParagraph"/>
       </w:pPr>
-      <w:hyperlink r:id="rId16" w:history="1">
+      <w:hyperlink r:id="rId19" w:history="1">
         <w:r>
           <w:rPr>
             <w:rStyle w:val="Hyperlink"/>
@@ -11074,7 +11995,7 @@
                     </pic:cNvPicPr>
                   </pic:nvPicPr>
                   <pic:blipFill>
-                    <a:blip r:embed="rId17" cstate="print">
+                    <a:blip r:embed="rId20" cstate="print">
                       <a:extLst>
                         <a:ext uri="{28A0092B-C50C-407E-A947-70E740481C1C}">
                           <a14:useLocalDpi xmlns:a14="http://schemas.microsoft.com/office/drawing/2010/main" val="0"/>
@@ -11160,7 +12081,7 @@
                     </pic:cNvPicPr>
                   </pic:nvPicPr>
                   <pic:blipFill>
-                    <a:blip r:embed="rId18">
+                    <a:blip r:embed="rId21">
                       <a:extLst>
                         <a:ext uri="{28A0092B-C50C-407E-A947-70E740481C1C}">
                           <a14:useLocalDpi xmlns:a14="http://schemas.microsoft.com/office/drawing/2010/main" val="0"/>
@@ -11239,7 +12160,7 @@
         </w:rPr>
         <w:t xml:space="preserve"> for this session. To identify more gestures, restart the app, or purchase an “unlimited” license at </w:t>
       </w:r>
-      <w:hyperlink r:id="rId19" w:history="1">
+      <w:hyperlink r:id="rId22" w:history="1">
         <w:r>
           <w:rPr>
             <w:rStyle w:val="Hyperlink"/>
@@ -11264,9 +12185,13 @@
       <w:pPr>
         <w:pStyle w:val="Heading2"/>
       </w:pPr>
+      <w:bookmarkStart w:id="12" w:name="EULA"/>
       <w:r>
         <w:lastRenderedPageBreak/>
-        <w:t>11</w:t>
+        <w:t>1</w:t>
+      </w:r>
+      <w:r>
+        <w:t>2</w:t>
       </w:r>
       <w:r>
         <w:t xml:space="preserve"> Software l</w:t>
@@ -11281,6 +12206,7 @@
         <w:t>:</w:t>
       </w:r>
     </w:p>
+    <w:bookmarkEnd w:id="12"/>
     <w:p>
       <w:r>
         <w:t xml:space="preserve">THIS SOFTWARE IS PROVIDED BY THE COPYRIGHT HOLDERS AND </w:t>
@@ -11324,7 +12250,7 @@
 </file>
 
 <file path=word/numbering.xml><?xml version="1.0" encoding="utf-8"?>
-<w:numbering xmlns:wpc="http://schemas.microsoft.com/office/word/2010/wordprocessingCanvas" xmlns:cx="http://schemas.microsoft.com/office/drawing/2014/chartex" xmlns:cx1="http://schemas.microsoft.com/office/drawing/2015/9/8/chartex" xmlns:cx2="http://schemas.microsoft.com/office/drawing/2015/10/21/chartex" xmlns:cx3="http://schemas.microsoft.com/office/drawing/2016/5/9/chartex" xmlns:cx4="http://schemas.microsoft.com/office/drawing/2016/5/10/chartex" xmlns:cx5="http://schemas.microsoft.com/office/drawing/2016/5/11/chartex" xmlns:cx6="http://schemas.microsoft.com/office/drawing/2016/5/12/chartex" xmlns:cx7="http://schemas.microsoft.com/office/drawing/2016/5/13/chartex" xmlns:cx8="http://schemas.microsoft.com/office/drawing/2016/5/14/chartex" xmlns:mc="http://schemas.openxmlformats.org/markup-compatibility/2006" xmlns:aink="http://schemas.microsoft.com/office/drawing/2016/ink" xmlns:am3d="http://schemas.microsoft.com/office/drawing/2017/model3d" xmlns:o="urn:schemas-microsoft-com:office:office" xmlns:r="http://schemas.openxmlformats.org/officeDocument/2006/relationships" xmlns:m="http://schemas.openxmlformats.org/officeDocument/2006/math" xmlns:v="urn:schemas-microsoft-com:vml" xmlns:wp14="http://schemas.microsoft.com/office/word/2010/wordprocessingDrawing" xmlns:wp="http://schemas.openxmlformats.org/drawingml/2006/wordprocessingDrawing" xmlns:w10="urn:schemas-microsoft-com:office:word" xmlns:w="http://schemas.openxmlformats.org/wordprocessingml/2006/main" xmlns:w14="http://schemas.microsoft.com/office/word/2010/wordml" xmlns:w15="http://schemas.microsoft.com/office/word/2012/wordml" xmlns:w16cex="http://schemas.microsoft.com/office/word/2018/wordml/cex" xmlns:w16cid="http://schemas.microsoft.com/office/word/2016/wordml/cid" xmlns:w16="http://schemas.microsoft.com/office/word/2018/wordml" xmlns:w16sdtdh="http://schemas.microsoft.com/office/word/2020/wordml/sdtdatahash" xmlns:w16se="http://schemas.microsoft.com/office/word/2015/wordml/symex" xmlns:wpg="http://schemas.microsoft.com/office/word/2010/wordprocessingGroup" xmlns:wpi="http://schemas.microsoft.com/office/word/2010/wordprocessingInk" xmlns:wne="http://schemas.microsoft.com/office/word/2006/wordml" xmlns:wps="http://schemas.microsoft.com/office/word/2010/wordprocessingShape" mc:Ignorable="w14 w15 w16se w16cid w16 w16cex w16sdtdh wp14">
+<w:numbering xmlns:wpc="http://schemas.microsoft.com/office/word/2010/wordprocessingCanvas" xmlns:cx="http://schemas.microsoft.com/office/drawing/2014/chartex" xmlns:cx1="http://schemas.microsoft.com/office/drawing/2015/9/8/chartex" xmlns:cx2="http://schemas.microsoft.com/office/drawing/2015/10/21/chartex" xmlns:cx3="http://schemas.microsoft.com/office/drawing/2016/5/9/chartex" xmlns:cx4="http://schemas.microsoft.com/office/drawing/2016/5/10/chartex" xmlns:cx5="http://schemas.microsoft.com/office/drawing/2016/5/11/chartex" xmlns:cx6="http://schemas.microsoft.com/office/drawing/2016/5/12/chartex" xmlns:cx7="http://schemas.microsoft.com/office/drawing/2016/5/13/chartex" xmlns:cx8="http://schemas.microsoft.com/office/drawing/2016/5/14/chartex" xmlns:mc="http://schemas.openxmlformats.org/markup-compatibility/2006" xmlns:aink="http://schemas.microsoft.com/office/drawing/2016/ink" xmlns:am3d="http://schemas.microsoft.com/office/drawing/2017/model3d" xmlns:o="urn:schemas-microsoft-com:office:office" xmlns:oel="http://schemas.microsoft.com/office/2019/extlst" xmlns:r="http://schemas.openxmlformats.org/officeDocument/2006/relationships" xmlns:m="http://schemas.openxmlformats.org/officeDocument/2006/math" xmlns:v="urn:schemas-microsoft-com:vml" xmlns:wp14="http://schemas.microsoft.com/office/word/2010/wordprocessingDrawing" xmlns:wp="http://schemas.openxmlformats.org/drawingml/2006/wordprocessingDrawing" xmlns:w10="urn:schemas-microsoft-com:office:word" xmlns:w="http://schemas.openxmlformats.org/wordprocessingml/2006/main" xmlns:w14="http://schemas.microsoft.com/office/word/2010/wordml" xmlns:w15="http://schemas.microsoft.com/office/word/2012/wordml" xmlns:w16cex="http://schemas.microsoft.com/office/word/2018/wordml/cex" xmlns:w16cid="http://schemas.microsoft.com/office/word/2016/wordml/cid" xmlns:w16="http://schemas.microsoft.com/office/word/2018/wordml" xmlns:w16sdtdh="http://schemas.microsoft.com/office/word/2020/wordml/sdtdatahash" xmlns:w16se="http://schemas.microsoft.com/office/word/2015/wordml/symex" xmlns:wpg="http://schemas.microsoft.com/office/word/2010/wordprocessingGroup" xmlns:wpi="http://schemas.microsoft.com/office/word/2010/wordprocessingInk" xmlns:wne="http://schemas.microsoft.com/office/word/2006/wordml" xmlns:wps="http://schemas.microsoft.com/office/word/2010/wordprocessingShape" mc:Ignorable="w14 w15 w16se w16cid w16 w16cex w16sdtdh wp14">
   <w:abstractNum w:abstractNumId="0" w15:restartNumberingAfterBreak="0">
     <w:nsid w:val="0CA848A3"/>
     <w:multiLevelType w:val="multilevel"/>
@@ -11533,10 +12459,10 @@
       </w:pPr>
     </w:lvl>
   </w:abstractNum>
-  <w:num w:numId="1">
+  <w:num w:numId="1" w16cid:durableId="2059275190">
     <w:abstractNumId w:val="1"/>
   </w:num>
-  <w:num w:numId="2">
+  <w:num w:numId="2" w16cid:durableId="1254319332">
     <w:abstractNumId w:val="0"/>
   </w:num>
 </w:numbering>

</xml_diff>

<commit_message>
Updated to version v2.7.
</commit_message>
<xml_diff>
--- a/unity/Documentation.docx
+++ b/unity/Documentation.docx
@@ -87,7 +87,7 @@
           <w:sz w:val="32"/>
           <w:szCs w:val="32"/>
         </w:rPr>
-        <w:t>6</w:t>
+        <w:t>7</w:t>
       </w:r>
     </w:p>
     <w:p>
@@ -365,7 +365,7 @@
           <w:sz w:val="28"/>
           <w:szCs w:val="28"/>
         </w:rPr>
-        <w:t>2</w:t>
+        <w:t>3</w:t>
       </w:r>
       <w:r>
         <w:rPr>
@@ -403,7 +403,7 @@
         <w:t>2</w:t>
       </w:r>
       <w:r>
-        <w:t>2</w:t>
+        <w:t>3</w:t>
       </w:r>
       <w:r>
         <w:t xml:space="preserve"> MARUI-PlugIn (inc.)</w:t>
@@ -560,6 +560,11 @@
       </w:hyperlink>
     </w:p>
     <w:p>
+      <w:pPr>
+        <w:rPr>
+          <w:rStyle w:val="Hyperlink"/>
+        </w:rPr>
+      </w:pPr>
       <w:r>
         <w:t>3</w:t>
       </w:r>
@@ -577,7 +582,25 @@
     </w:p>
     <w:p>
       <w:r>
-        <w:t>4</w:t>
+        <w:rPr>
+          <w:rStyle w:val="Hyperlink"/>
+          <w:color w:val="auto"/>
+          <w:u w:val="none"/>
+        </w:rPr>
+        <w:t xml:space="preserve">4: </w:t>
+      </w:r>
+      <w:hyperlink w:anchor="_4:_Licensing_and" w:history="1">
+        <w:r>
+          <w:rPr>
+            <w:rStyle w:val="Hyperlink"/>
+          </w:rPr>
+          <w:t>Licensing and Activation</w:t>
+        </w:r>
+      </w:hyperlink>
+    </w:p>
+    <w:p>
+      <w:r>
+        <w:t>5</w:t>
       </w:r>
       <w:r>
         <w:t xml:space="preserve">: </w:t>
@@ -593,7 +616,7 @@
     </w:p>
     <w:p>
       <w:r>
-        <w:t>5</w:t>
+        <w:t>6</w:t>
       </w:r>
       <w:r>
         <w:t xml:space="preserve">: </w:t>
@@ -609,7 +632,7 @@
     </w:p>
     <w:p>
       <w:r>
-        <w:t>6</w:t>
+        <w:t>7</w:t>
       </w:r>
       <w:r>
         <w:t xml:space="preserve">: </w:t>
@@ -637,7 +660,7 @@
     </w:p>
     <w:p>
       <w:r>
-        <w:t>7</w:t>
+        <w:t>8</w:t>
       </w:r>
       <w:r>
         <w:t xml:space="preserve">: </w:t>
@@ -665,7 +688,10 @@
     </w:p>
     <w:p>
       <w:r>
-        <w:t xml:space="preserve">8: </w:t>
+        <w:t>9</w:t>
+      </w:r>
+      <w:r>
+        <w:t xml:space="preserve">: </w:t>
       </w:r>
       <w:hyperlink w:anchor="Bolt" w:history="1">
         <w:r>
@@ -678,7 +704,7 @@
     </w:p>
     <w:p>
       <w:r>
-        <w:t>9</w:t>
+        <w:t>10</w:t>
       </w:r>
       <w:r>
         <w:t xml:space="preserve">: </w:t>
@@ -694,7 +720,10 @@
     </w:p>
     <w:p>
       <w:r>
-        <w:t>10</w:t>
+        <w:t>1</w:t>
+      </w:r>
+      <w:r>
+        <w:t>1</w:t>
       </w:r>
       <w:r>
         <w:t xml:space="preserve">: </w:t>
@@ -713,7 +742,7 @@
         <w:t>1</w:t>
       </w:r>
       <w:r>
-        <w:t>1</w:t>
+        <w:t>2</w:t>
       </w:r>
       <w:r>
         <w:t xml:space="preserve">: </w:t>
@@ -756,7 +785,7 @@
         <w:t>1</w:t>
       </w:r>
       <w:r>
-        <w:t>2</w:t>
+        <w:t>3</w:t>
       </w:r>
       <w:r>
         <w:t xml:space="preserve">: </w:t>
@@ -770,7 +799,6 @@
         </w:r>
       </w:hyperlink>
     </w:p>
-    <w:p/>
     <w:p/>
     <w:p>
       <w:r>
@@ -2832,13 +2860,165 @@
       <w:pPr>
         <w:pStyle w:val="Heading2"/>
       </w:pPr>
-      <w:bookmarkStart w:id="4" w:name="GestureManager"/>
+      <w:bookmarkStart w:id="4" w:name="_4:_Licensing_and"/>
+      <w:bookmarkStart w:id="5" w:name="GestureManager"/>
+      <w:bookmarkEnd w:id="4"/>
       <w:r>
         <w:lastRenderedPageBreak/>
-        <w:t>4: How to use the GestureManager</w:t>
-      </w:r>
-    </w:p>
-    <w:bookmarkEnd w:id="4"/>
+        <w:t>4: Licensing and Activation:</w:t>
+      </w:r>
+    </w:p>
+    <w:p/>
+    <w:p>
+      <w:bookmarkStart w:id="6" w:name="_Hlk127791228"/>
+      <w:r>
+        <w:t>MiVRy is free to use for commercial, personal, and academic use.</w:t>
+      </w:r>
+      <w:r>
+        <w:br/>
+        <w:t>However, the free version of MiVRy has certain limitations.</w:t>
+      </w:r>
+      <w:r>
+        <w:br/>
+        <w:t>The free version of MiVRy can only be used to identify 100 gestures per session (meaning every time you run the app). When using continuous gesture identification, it can only be used for a total of 100 seconds of identifying gestures.</w:t>
+      </w:r>
+      <w:r>
+        <w:br/>
+        <w:t>To unlock unlimited gesture recognition, you must purchase a license at:</w:t>
+      </w:r>
+      <w:r>
+        <w:br/>
+      </w:r>
+      <w:hyperlink r:id="rId18" w:history="1">
+        <w:r>
+          <w:rPr>
+            <w:rStyle w:val="Hyperlink"/>
+          </w:rPr>
+          <w:t>https://www.marui-plugin.com/mivry/</w:t>
+        </w:r>
+      </w:hyperlink>
+      <w:r>
+        <w:br/>
+        <w:t>The license key will be sent to you automatically and immediately after purchase.</w:t>
+      </w:r>
+      <w:r>
+        <w:br/>
+        <w:t xml:space="preserve">If the license email does not arrive, please check your spam filter, and contact </w:t>
+      </w:r>
+      <w:hyperlink r:id="rId19" w:history="1">
+        <w:r>
+          <w:rPr>
+            <w:rStyle w:val="Hyperlink"/>
+          </w:rPr>
+          <w:t>support@marui-plugin.com</w:t>
+        </w:r>
+      </w:hyperlink>
+    </w:p>
+    <w:p>
+      <w:r>
+        <w:t>The license credentials must then be used to activate MiVRy.</w:t>
+      </w:r>
+      <w:r>
+        <w:br/>
+      </w:r>
+      <w:r>
+        <w:t>This activation is local – no internet connection is required and no data is transmitted.</w:t>
+      </w:r>
+      <w:r>
+        <w:br/>
+        <w:t>If you're using the MiVRy component, you can just insert the license name and license key in the Unity Inspector of the component.</w:t>
+      </w:r>
+      <w:r>
+        <w:br/>
+        <w:t xml:space="preserve">If you're using the GestureRecognition.cs or GestureCombinations.cs scripts, you must activate the object by using the </w:t>
+      </w:r>
+      <w:r>
+        <w:rPr>
+          <w:rFonts w:ascii="Courier New" w:hAnsi="Courier New" w:cs="Courier New"/>
+        </w:rPr>
+        <w:t>activateLicense()</w:t>
+      </w:r>
+      <w:r>
+        <w:t xml:space="preserve"> function (during runtime).</w:t>
+      </w:r>
+    </w:p>
+    <w:p>
+      <w:pPr>
+        <w:pStyle w:val="Heading3"/>
+      </w:pPr>
+      <w:r>
+        <w:t>Using a License File:</w:t>
+      </w:r>
+    </w:p>
+    <w:p>
+      <w:r>
+        <w:t>Alternatively, you can save the license name (ID) and key into a file and load it with the activateLicenseFile() function or input the path to the license file into the Mivry.cs component if you use it.</w:t>
+      </w:r>
+      <w:r>
+        <w:br/>
+        <w:t>The license file is a simple text file that you can create with any text editor, that contains the keywords "NAME" and "KEY", each followed by a colon (":") or equal sign ("=") and then your respective license credentials.</w:t>
+      </w:r>
+      <w:r>
+        <w:br/>
+        <w:t>Here is an example of how the contents of a valid license file may look</w:t>
+      </w:r>
+      <w:r>
+        <w:t>:</w:t>
+      </w:r>
+    </w:p>
+    <w:p>
+      <w:pPr>
+        <w:rPr>
+          <w:rFonts w:ascii="Courier New" w:hAnsi="Courier New" w:cs="Courier New"/>
+          <w:sz w:val="21"/>
+          <w:szCs w:val="21"/>
+        </w:rPr>
+      </w:pPr>
+      <w:r>
+        <w:rPr>
+          <w:rFonts w:ascii="Courier New" w:hAnsi="Courier New" w:cs="Courier New"/>
+          <w:sz w:val="21"/>
+          <w:szCs w:val="21"/>
+        </w:rPr>
+        <w:t>NAME: your@email.com_3z0UvQ3GBkAc74VW9nQKPlbm</w:t>
+      </w:r>
+      <w:r>
+        <w:rPr>
+          <w:rFonts w:ascii="Courier New" w:hAnsi="Courier New" w:cs="Courier New"/>
+          <w:sz w:val="21"/>
+          <w:szCs w:val="21"/>
+        </w:rPr>
+        <w:br/>
+        <w:t>KEY : b701b7235a483698e61a2b8d69479ed013a03069fcb9b892302277a0f394c257</w:t>
+      </w:r>
+    </w:p>
+    <w:bookmarkEnd w:id="6"/>
+    <w:p>
+      <w:pPr>
+        <w:rPr>
+          <w:rFonts w:ascii="Courier New" w:hAnsi="Courier New" w:cs="Courier New"/>
+        </w:rPr>
+      </w:pPr>
+      <w:r>
+        <w:rPr>
+          <w:rFonts w:ascii="Courier New" w:hAnsi="Courier New" w:cs="Courier New"/>
+        </w:rPr>
+        <w:br w:type="page"/>
+      </w:r>
+    </w:p>
+    <w:p>
+      <w:pPr>
+        <w:pStyle w:val="Heading2"/>
+      </w:pPr>
+      <w:r>
+        <w:lastRenderedPageBreak/>
+        <w:t>5</w:t>
+      </w:r>
+      <w:r>
+        <w:t>: How to use the GestureManager</w:t>
+      </w:r>
+    </w:p>
+    <w:bookmarkEnd w:id="5"/>
     <w:p>
       <w:r>
         <w:br/>
@@ -2905,7 +3085,7 @@
       <w:r>
         <w:br/>
       </w:r>
-      <w:hyperlink r:id="rId18" w:history="1">
+      <w:hyperlink r:id="rId20" w:history="1">
         <w:r>
           <w:rPr>
             <w:rStyle w:val="Hyperlink"/>
@@ -3107,13 +3287,16 @@
       <w:pPr>
         <w:pStyle w:val="Heading2"/>
       </w:pPr>
-      <w:bookmarkStart w:id="5" w:name="MiVRyScript"/>
+      <w:bookmarkStart w:id="7" w:name="MiVRyScript"/>
       <w:r>
         <w:lastRenderedPageBreak/>
-        <w:t>5: How to use the MiVRy gesture recognition object</w:t>
-      </w:r>
-    </w:p>
-    <w:bookmarkEnd w:id="5"/>
+        <w:t>6</w:t>
+      </w:r>
+      <w:r>
+        <w:t>: How to use the MiVRy gesture recognition object</w:t>
+      </w:r>
+    </w:p>
+    <w:bookmarkEnd w:id="7"/>
     <w:p>
       <w:r>
         <w:br/>
@@ -3218,6 +3401,24 @@
     </w:p>
     <w:p>
       <w:r>
+        <w:t>- "Unity Xr Plugin":</w:t>
+      </w:r>
+      <w:r>
+        <w:br/>
+        <w:t>Set this to the XR plug-in that you’re using in Unity (in Window -&gt; Package Manager and under your Project Settings in "XR Plug-In Management".</w:t>
+      </w:r>
+    </w:p>
+    <w:p>
+      <w:r>
+        <w:t>- "Mivry Coordinate System":</w:t>
+      </w:r>
+      <w:r>
+        <w:br/>
+        <w:t>Set this to the coordinate system that you used to record the gestures in the Gesture Database file.</w:t>
+      </w:r>
+    </w:p>
+    <w:p>
+      <w:r>
         <w:t>- "LeftHand" / "RightHand":</w:t>
       </w:r>
       <w:r>
@@ -3254,6 +3455,24 @@
     </w:p>
     <w:p>
       <w:r>
+        <w:t>- "Update Head Position Policy":</w:t>
+      </w:r>
+      <w:r>
+        <w:br/>
+      </w:r>
+      <w:r>
+        <w:t>Whether to update the hmd (frame of reference) position/rotation during the gesturing motion.</w:t>
+      </w:r>
+      <w:r>
+        <w:t xml:space="preserve"> In many cases it is not advisable to take head motions during gesturing into account, because people </w:t>
+      </w:r>
+      <w:r>
+        <w:lastRenderedPageBreak/>
+        <w:t>may watch their hands while gesturing. Following the moving hands with the head would then eliminate the hand motion relative to the headset (the hands would always be "in front of the headset"). However, in some cases it may be useful to use the changing head position, for example if the user might be walking during a gesture.</w:t>
+      </w:r>
+    </w:p>
+    <w:p>
+      <w:r>
         <w:t>- "OnGestureCompletion":</w:t>
       </w:r>
       <w:r>
@@ -3278,10 +3497,10 @@
       <w:pPr>
         <w:pStyle w:val="Heading2"/>
       </w:pPr>
-      <w:bookmarkStart w:id="6" w:name="GestureRecognition"/>
+      <w:bookmarkStart w:id="8" w:name="GestureRecognition"/>
       <w:r>
         <w:lastRenderedPageBreak/>
-        <w:t>6</w:t>
+        <w:t>7</w:t>
       </w:r>
       <w:r>
         <w:t>:</w:t>
@@ -3296,7 +3515,7 @@
         <w:t>:</w:t>
       </w:r>
     </w:p>
-    <w:bookmarkEnd w:id="6"/>
+    <w:bookmarkEnd w:id="8"/>
     <w:p/>
     <w:p>
       <w:r>
@@ -4141,10 +4360,10 @@
       <w:pPr>
         <w:pStyle w:val="Heading2"/>
       </w:pPr>
-      <w:bookmarkStart w:id="7" w:name="GestureCombinations"/>
+      <w:bookmarkStart w:id="9" w:name="GestureCombinations"/>
       <w:r>
         <w:lastRenderedPageBreak/>
-        <w:t>7</w:t>
+        <w:t>8</w:t>
       </w:r>
       <w:r>
         <w:t>:</w:t>
@@ -4156,7 +4375,7 @@
         <w:t>How to use the GestureCombinations script (for two-handed gestures or gesture combos):</w:t>
       </w:r>
     </w:p>
-    <w:bookmarkEnd w:id="7"/>
+    <w:bookmarkEnd w:id="9"/>
     <w:p/>
     <w:p>
       <w:r>
@@ -5216,16 +5435,19 @@
       <w:pPr>
         <w:pStyle w:val="Heading2"/>
       </w:pPr>
-      <w:bookmarkStart w:id="8" w:name="Bolt"/>
+      <w:bookmarkStart w:id="10" w:name="Bolt"/>
       <w:r>
         <w:lastRenderedPageBreak/>
-        <w:t xml:space="preserve">8: </w:t>
+        <w:t>9</w:t>
+      </w:r>
+      <w:r>
+        <w:t xml:space="preserve">: </w:t>
       </w:r>
       <w:r>
         <w:t>How to use MiVRy with Bolt visual programming graphs</w:t>
       </w:r>
     </w:p>
-    <w:bookmarkEnd w:id="8"/>
+    <w:bookmarkEnd w:id="10"/>
     <w:p/>
     <w:p>
       <w:r>
@@ -5402,7 +5624,7 @@
                     </pic:cNvPicPr>
                   </pic:nvPicPr>
                   <pic:blipFill>
-                    <a:blip r:embed="rId19">
+                    <a:blip r:embed="rId21">
                       <a:extLst>
                         <a:ext uri="{28A0092B-C50C-407E-A947-70E740481C1C}">
                           <a14:useLocalDpi xmlns:a14="http://schemas.microsoft.com/office/drawing/2010/main" val="0"/>
@@ -5590,7 +5812,7 @@
                     </pic:cNvPicPr>
                   </pic:nvPicPr>
                   <pic:blipFill>
-                    <a:blip r:embed="rId20">
+                    <a:blip r:embed="rId22">
                       <a:extLst>
                         <a:ext uri="{28A0092B-C50C-407E-A947-70E740481C1C}">
                           <a14:useLocalDpi xmlns:a14="http://schemas.microsoft.com/office/drawing/2010/main" val="0"/>
@@ -5744,7 +5966,7 @@
                     </pic:cNvPicPr>
                   </pic:nvPicPr>
                   <pic:blipFill>
-                    <a:blip r:embed="rId21">
+                    <a:blip r:embed="rId23">
                       <a:extLst>
                         <a:ext uri="{28A0092B-C50C-407E-A947-70E740481C1C}">
                           <a14:useLocalDpi xmlns:a14="http://schemas.microsoft.com/office/drawing/2010/main" val="0"/>
@@ -5783,16 +6005,16 @@
       <w:pPr>
         <w:pStyle w:val="Heading2"/>
       </w:pPr>
-      <w:bookmarkStart w:id="9" w:name="BuildInstructionsWindows"/>
+      <w:bookmarkStart w:id="11" w:name="BuildInstructionsWindows"/>
       <w:r>
         <w:lastRenderedPageBreak/>
-        <w:t>9</w:t>
+        <w:t>10</w:t>
       </w:r>
       <w:r>
         <w:t>: Build instructions for Windows</w:t>
       </w:r>
     </w:p>
-    <w:bookmarkEnd w:id="9"/>
+    <w:bookmarkEnd w:id="11"/>
     <w:p/>
     <w:p>
       <w:r>
@@ -5971,15 +6193,18 @@
       <w:pPr>
         <w:pStyle w:val="Heading2"/>
       </w:pPr>
-      <w:bookmarkStart w:id="10" w:name="BuildinstructionsAndroid"/>
+      <w:bookmarkStart w:id="12" w:name="BuildinstructionsAndroid"/>
       <w:r>
         <w:lastRenderedPageBreak/>
-        <w:t>10</w:t>
+        <w:t>1</w:t>
+      </w:r>
+      <w:r>
+        <w:t>1</w:t>
       </w:r>
       <w:r>
         <w:t>: Build instructions for Android (Mobile VR, Oculus Quest, …)</w:t>
       </w:r>
-      <w:bookmarkEnd w:id="10"/>
+      <w:bookmarkEnd w:id="12"/>
     </w:p>
     <w:p/>
     <w:p>
@@ -6738,7 +6963,7 @@
       <w:r>
         <w:t xml:space="preserve"> your settings comply with the Oculus Quest requirements and best practices described at </w:t>
       </w:r>
-      <w:hyperlink r:id="rId22" w:history="1">
+      <w:hyperlink r:id="rId24" w:history="1">
         <w:r>
           <w:rPr>
             <w:rStyle w:val="Hyperlink"/>
@@ -6764,18 +6989,18 @@
       <w:pPr>
         <w:pStyle w:val="Heading2"/>
       </w:pPr>
-      <w:bookmarkStart w:id="11" w:name="TroubleshootingFAQ"/>
+      <w:bookmarkStart w:id="13" w:name="TroubleshootingFAQ"/>
       <w:r>
         <w:lastRenderedPageBreak/>
         <w:t>1</w:t>
       </w:r>
       <w:r>
-        <w:t>1</w:t>
+        <w:t>2</w:t>
       </w:r>
       <w:r>
         <w:t xml:space="preserve"> Troubleshooting and Frequently Asked Questions (FAQ):</w:t>
       </w:r>
-      <w:bookmarkEnd w:id="11"/>
+      <w:bookmarkEnd w:id="13"/>
       <w:r>
         <w:br/>
       </w:r>
@@ -6958,7 +7183,7 @@
       <w:pPr>
         <w:pStyle w:val="ListParagraph"/>
       </w:pPr>
-      <w:hyperlink r:id="rId23" w:history="1">
+      <w:hyperlink r:id="rId25" w:history="1">
         <w:r>
           <w:rPr>
             <w:rStyle w:val="Hyperlink"/>
@@ -7602,7 +7827,7 @@
                     </pic:cNvPicPr>
                   </pic:nvPicPr>
                   <pic:blipFill>
-                    <a:blip r:embed="rId24" cstate="print">
+                    <a:blip r:embed="rId26" cstate="print">
                       <a:extLst>
                         <a:ext uri="{28A0092B-C50C-407E-A947-70E740481C1C}">
                           <a14:useLocalDpi xmlns:a14="http://schemas.microsoft.com/office/drawing/2010/main" val="0"/>
@@ -7673,7 +7898,7 @@
                     </pic:cNvPicPr>
                   </pic:nvPicPr>
                   <pic:blipFill>
-                    <a:blip r:embed="rId25">
+                    <a:blip r:embed="rId27">
                       <a:extLst>
                         <a:ext uri="{28A0092B-C50C-407E-A947-70E740481C1C}">
                           <a14:useLocalDpi xmlns:a14="http://schemas.microsoft.com/office/drawing/2010/main" val="0"/>
@@ -7736,7 +7961,7 @@
         </w:rPr>
         <w:t xml:space="preserve">You have used up all “free” gesture recognitions of the free version of MiVRy for this session. To identify more gestures, restart the app, or purchase an “unlimited” license at </w:t>
       </w:r>
-      <w:hyperlink r:id="rId26" w:history="1">
+      <w:hyperlink r:id="rId28" w:history="1">
         <w:r>
           <w:rPr>
             <w:rStyle w:val="Hyperlink"/>
@@ -7761,13 +7986,13 @@
       <w:pPr>
         <w:pStyle w:val="Heading2"/>
       </w:pPr>
-      <w:bookmarkStart w:id="12" w:name="EULA"/>
+      <w:bookmarkStart w:id="14" w:name="EULA"/>
       <w:r>
         <w:lastRenderedPageBreak/>
         <w:t>1</w:t>
       </w:r>
       <w:r>
-        <w:t>2</w:t>
+        <w:t>3</w:t>
       </w:r>
       <w:r>
         <w:t xml:space="preserve"> Software l</w:t>
@@ -7782,7 +8007,8 @@
         <w:t>:</w:t>
       </w:r>
     </w:p>
-    <w:bookmarkEnd w:id="12"/>
+    <w:bookmarkEnd w:id="14"/>
+    <w:p/>
     <w:p>
       <w:r>
         <w:t>THIS SOFTWARE IS PROVIDED BY THE COPYRIGHT HOLDERS AND CONTRIBUTORS  "AS IS" AND ANY EXPRESS OR IMPLIED WARRANTIES, INCLUDING, BUT NOT LIMITED TO,  THE IMPLIED WARRANTIES OF MERCHANTABILITY AND FITNESS FOR A PARTICULAR  PURPOSE ARE DISCLAIMED. IN NO EVENT SHALL THE COPYRIGHT HOLDER OR  CONTRIBUTORS BE LIABLE FOR ANY DIRECT, INDIRECT, INCIDENTAL, SPECIAL,  EXEMPLARY, OR CONSEQUENTIAL DAMAGES (INCLUDING, BUT NOT LIMITED TO,  PROCUREMENT OF SUBSTITUTE GOODS OR SERVICES; LOSS OF USE, DATA, OR  PROFITS; OR BUSINESS INTERRUPTION) HOWEVER CAUSED AND ON ANY THEORY  OF LIABILITY, WHETHER IN CONTRACT, STRICT LIABILITY, OR TORT  (INCLUDING NEGLIGENCE OR OTHERWISE) ARISING IN ANY WAY OUT OF THE USE  OF THIS SOFTWARE, EVEN IF ADVISED OF THE POSSIBILITY OF SUCH DAMAGE.</w:t>
@@ -8470,6 +8696,28 @@
       <w:szCs w:val="26"/>
     </w:rPr>
   </w:style>
+  <w:style w:type="paragraph" w:styleId="Heading3">
+    <w:name w:val="heading 3"/>
+    <w:basedOn w:val="Normal"/>
+    <w:next w:val="Normal"/>
+    <w:link w:val="Heading3Char"/>
+    <w:uiPriority w:val="9"/>
+    <w:unhideWhenUsed/>
+    <w:qFormat/>
+    <w:rsid w:val="00643EAB"/>
+    <w:pPr>
+      <w:keepNext/>
+      <w:keepLines/>
+      <w:spacing w:before="40" w:after="0"/>
+      <w:outlineLvl w:val="2"/>
+    </w:pPr>
+    <w:rPr>
+      <w:rFonts w:asciiTheme="majorHAnsi" w:eastAsiaTheme="majorEastAsia" w:hAnsiTheme="majorHAnsi" w:cstheme="majorBidi"/>
+      <w:color w:val="1F3763" w:themeColor="accent1" w:themeShade="7F"/>
+      <w:sz w:val="24"/>
+      <w:szCs w:val="24"/>
+    </w:rPr>
+  </w:style>
   <w:style w:type="character" w:default="1" w:styleId="DefaultParagraphFont">
     <w:name w:val="Default Paragraph Font"/>
     <w:uiPriority w:val="1"/>
@@ -8587,6 +8835,19 @@
     <w:rPr>
       <w:color w:val="954F72" w:themeColor="followedHyperlink"/>
       <w:u w:val="single"/>
+    </w:rPr>
+  </w:style>
+  <w:style w:type="character" w:customStyle="1" w:styleId="Heading3Char">
+    <w:name w:val="Heading 3 Char"/>
+    <w:basedOn w:val="DefaultParagraphFont"/>
+    <w:link w:val="Heading3"/>
+    <w:uiPriority w:val="9"/>
+    <w:rsid w:val="00643EAB"/>
+    <w:rPr>
+      <w:rFonts w:asciiTheme="majorHAnsi" w:eastAsiaTheme="majorEastAsia" w:hAnsiTheme="majorHAnsi" w:cstheme="majorBidi"/>
+      <w:color w:val="1F3763" w:themeColor="accent1" w:themeShade="7F"/>
+      <w:sz w:val="24"/>
+      <w:szCs w:val="24"/>
     </w:rPr>
   </w:style>
 </w:styles>

</xml_diff>

<commit_message>
Updated to version v2.10.
</commit_message>
<xml_diff>
--- a/unity/Documentation.docx
+++ b/unity/Documentation.docx
@@ -87,7 +87,7 @@
           <w:sz w:val="32"/>
           <w:szCs w:val="32"/>
         </w:rPr>
-        <w:t>9</w:t>
+        <w:t>10</w:t>
       </w:r>
     </w:p>
     <w:p>
@@ -365,7 +365,7 @@
           <w:sz w:val="28"/>
           <w:szCs w:val="28"/>
         </w:rPr>
-        <w:t>3</w:t>
+        <w:t>4</w:t>
       </w:r>
       <w:r>
         <w:rPr>
@@ -403,7 +403,7 @@
         <w:t>2</w:t>
       </w:r>
       <w:r>
-        <w:t>3</w:t>
+        <w:t>4</w:t>
       </w:r>
       <w:r>
         <w:t xml:space="preserve"> MARUI-PlugIn (inc.)</w:t>
@@ -7808,7 +7808,7 @@
           <w:noProof/>
         </w:rPr>
         <w:drawing>
-          <wp:inline distT="0" distB="0" distL="0" distR="0" wp14:anchorId="75F9AF31" wp14:editId="41961AC4">
+          <wp:inline distT="0" distB="0" distL="0" distR="0" wp14:anchorId="75F9AF31" wp14:editId="25CDDAC2">
             <wp:extent cx="5200472" cy="2419350"/>
             <wp:effectExtent l="0" t="0" r="635" b="0"/>
             <wp:docPr id="2" name="Picture 2"/>

</xml_diff>

<commit_message>
Updated to version v2.12.
</commit_message>
<xml_diff>
--- a/unity/Documentation.docx
+++ b/unity/Documentation.docx
@@ -6,7 +6,7 @@
       <w:pPr>
         <w:pStyle w:val="Normal"/>
         <w:rPr>
-          <w:rFonts w:ascii="Calibri Light" w:hAnsi="Calibri Light" w:eastAsia="游ゴシック Light" w:cs="" w:asciiTheme="majorHAnsi" w:cstheme="majorBidi" w:eastAsiaTheme="majorEastAsia" w:hAnsiTheme="majorHAnsi"/>
+          <w:rFonts w:ascii="Calibri Light" w:hAnsi="Calibri Light" w:eastAsia="" w:cs="" w:asciiTheme="majorHAnsi" w:cstheme="majorBidi" w:eastAsiaTheme="majorEastAsia" w:hAnsiTheme="majorHAnsi"/>
           <w:color w:themeColor="accent1" w:themeShade="bf" w:val="2F5496"/>
           <w:sz w:val="32"/>
           <w:szCs w:val="32"/>
@@ -14,7 +14,7 @@
       </w:pPr>
       <w:r>
         <w:rPr>
-          <w:rFonts w:eastAsia="游ゴシック Light" w:cs="" w:cstheme="majorBidi" w:eastAsiaTheme="majorEastAsia" w:ascii="Calibri Light" w:hAnsi="Calibri Light"/>
+          <w:rFonts w:eastAsia="" w:cs="" w:cstheme="majorBidi" w:eastAsiaTheme="majorEastAsia" w:ascii="Calibri Light" w:hAnsi="Calibri Light"/>
           <w:color w:themeColor="accent1" w:themeShade="bf" w:val="2F5496"/>
           <w:sz w:val="32"/>
           <w:szCs w:val="32"/>
@@ -25,7 +25,7 @@
       <w:pPr>
         <w:pStyle w:val="Normal"/>
         <w:rPr>
-          <w:rFonts w:ascii="Calibri Light" w:hAnsi="Calibri Light" w:eastAsia="游ゴシック Light" w:cs="" w:asciiTheme="majorHAnsi" w:cstheme="majorBidi" w:eastAsiaTheme="majorEastAsia" w:hAnsiTheme="majorHAnsi"/>
+          <w:rFonts w:ascii="Calibri Light" w:hAnsi="Calibri Light" w:eastAsia="" w:cs="" w:asciiTheme="majorHAnsi" w:cstheme="majorBidi" w:eastAsiaTheme="majorEastAsia" w:hAnsiTheme="majorHAnsi"/>
           <w:color w:themeColor="accent1" w:themeShade="bf" w:val="2F5496"/>
           <w:sz w:val="32"/>
           <w:szCs w:val="32"/>
@@ -33,7 +33,7 @@
       </w:pPr>
       <w:r>
         <w:rPr>
-          <w:rFonts w:eastAsia="游ゴシック Light" w:cs="" w:cstheme="majorBidi" w:eastAsiaTheme="majorEastAsia" w:ascii="Calibri Light" w:hAnsi="Calibri Light"/>
+          <w:rFonts w:eastAsia="" w:cs="" w:cstheme="majorBidi" w:eastAsiaTheme="majorEastAsia" w:ascii="Calibri Light" w:hAnsi="Calibri Light"/>
           <w:color w:themeColor="accent1" w:themeShade="bf" w:val="2F5496"/>
           <w:sz w:val="32"/>
           <w:szCs w:val="32"/>
@@ -44,7 +44,7 @@
       <w:pPr>
         <w:pStyle w:val="Normal"/>
         <w:rPr>
-          <w:rFonts w:ascii="Calibri Light" w:hAnsi="Calibri Light" w:eastAsia="游ゴシック Light" w:cs="" w:asciiTheme="majorHAnsi" w:cstheme="majorBidi" w:eastAsiaTheme="majorEastAsia" w:hAnsiTheme="majorHAnsi"/>
+          <w:rFonts w:ascii="Calibri Light" w:hAnsi="Calibri Light" w:eastAsia="" w:cs="" w:asciiTheme="majorHAnsi" w:cstheme="majorBidi" w:eastAsiaTheme="majorEastAsia" w:hAnsiTheme="majorHAnsi"/>
           <w:color w:themeColor="accent1" w:themeShade="bf" w:val="2F5496"/>
           <w:sz w:val="32"/>
           <w:szCs w:val="32"/>
@@ -52,7 +52,7 @@
       </w:pPr>
       <w:r>
         <w:rPr>
-          <w:rFonts w:eastAsia="游ゴシック Light" w:cs="" w:cstheme="majorBidi" w:eastAsiaTheme="majorEastAsia" w:ascii="Calibri Light" w:hAnsi="Calibri Light"/>
+          <w:rFonts w:eastAsia="" w:cs="" w:cstheme="majorBidi" w:eastAsiaTheme="majorEastAsia" w:ascii="Calibri Light" w:hAnsi="Calibri Light"/>
           <w:color w:themeColor="accent1" w:themeShade="bf" w:val="2F5496"/>
           <w:sz w:val="32"/>
           <w:szCs w:val="32"/>
@@ -64,7 +64,7 @@
         <w:pStyle w:val="Normal"/>
         <w:jc w:val="center"/>
         <w:rPr>
-          <w:rFonts w:ascii="Raleway Medium" w:hAnsi="Raleway Medium" w:eastAsia="游ゴシック Light" w:cs="" w:cstheme="majorBidi" w:eastAsiaTheme="majorEastAsia"/>
+          <w:rFonts w:ascii="Raleway Medium" w:hAnsi="Raleway Medium" w:eastAsia="" w:cs="" w:cstheme="majorBidi" w:eastAsiaTheme="majorEastAsia"/>
           <w:color w:themeColor="accent1" w:themeShade="bf" w:val="2F5496"/>
           <w:sz w:val="52"/>
           <w:szCs w:val="52"/>
@@ -72,7 +72,7 @@
       </w:pPr>
       <w:r>
         <w:rPr>
-          <w:rFonts w:eastAsia="游ゴシック Light" w:cs="" w:ascii="Raleway Medium" w:hAnsi="Raleway Medium" w:cstheme="majorBidi" w:eastAsiaTheme="majorEastAsia"/>
+          <w:rFonts w:eastAsia="" w:cs="" w:ascii="Raleway Medium" w:hAnsi="Raleway Medium" w:cstheme="majorBidi" w:eastAsiaTheme="majorEastAsia"/>
           <w:color w:themeColor="accent1" w:themeShade="bf" w:val="2F5496"/>
           <w:sz w:val="52"/>
           <w:szCs w:val="52"/>
@@ -85,7 +85,7 @@
         <w:pStyle w:val="Normal"/>
         <w:jc w:val="center"/>
         <w:rPr>
-          <w:rFonts w:ascii="Calibri Light" w:hAnsi="Calibri Light" w:eastAsia="游ゴシック Light" w:cs="" w:asciiTheme="majorHAnsi" w:cstheme="majorBidi" w:eastAsiaTheme="majorEastAsia" w:hAnsiTheme="majorHAnsi"/>
+          <w:rFonts w:ascii="Calibri Light" w:hAnsi="Calibri Light" w:eastAsia="" w:cs="" w:asciiTheme="majorHAnsi" w:cstheme="majorBidi" w:eastAsiaTheme="majorEastAsia" w:hAnsiTheme="majorHAnsi"/>
           <w:color w:themeColor="accent1" w:themeShade="bf" w:val="2F5496"/>
           <w:sz w:val="32"/>
           <w:szCs w:val="32"/>
@@ -93,7 +93,7 @@
       </w:pPr>
       <w:r>
         <w:rPr>
-          <w:rFonts w:eastAsia="游ゴシック Light" w:cs="" w:ascii="Calibri Light" w:hAnsi="Calibri Light" w:asciiTheme="majorHAnsi" w:cstheme="majorBidi" w:eastAsiaTheme="majorEastAsia" w:hAnsiTheme="majorHAnsi"/>
+          <w:rFonts w:eastAsia="" w:cs="" w:ascii="Calibri Light" w:hAnsi="Calibri Light" w:asciiTheme="majorHAnsi" w:cstheme="majorBidi" w:eastAsiaTheme="majorEastAsia" w:hAnsiTheme="majorHAnsi"/>
           <w:color w:themeColor="accent1" w:themeShade="bf" w:val="2F5496"/>
           <w:sz w:val="32"/>
           <w:szCs w:val="32"/>
@@ -102,19 +102,19 @@
       </w:r>
       <w:r>
         <w:rPr>
-          <w:rFonts w:eastAsia="游ゴシック Light" w:cs="" w:ascii="Calibri Light" w:hAnsi="Calibri Light" w:asciiTheme="majorHAnsi" w:cstheme="majorBidi" w:eastAsiaTheme="majorEastAsia" w:hAnsiTheme="majorHAnsi"/>
+          <w:rFonts w:eastAsia="" w:cs="" w:ascii="Calibri Light" w:hAnsi="Calibri Light" w:asciiTheme="majorHAnsi" w:cstheme="majorBidi" w:eastAsiaTheme="majorEastAsia" w:hAnsiTheme="majorHAnsi"/>
           <w:color w:themeColor="accent1" w:themeShade="bf" w:val="2F5496"/>
           <w:sz w:val="32"/>
           <w:szCs w:val="32"/>
         </w:rPr>
-        <w:t>1</w:t>
-      </w:r>
-    </w:p>
-    <w:p>
-      <w:pPr>
-        <w:pStyle w:val="Normal"/>
-        <w:rPr>
-          <w:rFonts w:ascii="Calibri Light" w:hAnsi="Calibri Light" w:eastAsia="游ゴシック Light" w:cs="" w:asciiTheme="majorHAnsi" w:cstheme="majorBidi" w:eastAsiaTheme="majorEastAsia" w:hAnsiTheme="majorHAnsi"/>
+        <w:t>2</w:t>
+      </w:r>
+    </w:p>
+    <w:p>
+      <w:pPr>
+        <w:pStyle w:val="Normal"/>
+        <w:rPr>
+          <w:rFonts w:ascii="Calibri Light" w:hAnsi="Calibri Light" w:eastAsia="" w:cs="" w:asciiTheme="majorHAnsi" w:cstheme="majorBidi" w:eastAsiaTheme="majorEastAsia" w:hAnsiTheme="majorHAnsi"/>
           <w:color w:themeColor="accent1" w:themeShade="bf" w:val="2F5496"/>
           <w:sz w:val="32"/>
           <w:szCs w:val="32"/>
@@ -122,7 +122,7 @@
       </w:pPr>
       <w:r>
         <w:rPr>
-          <w:rFonts w:eastAsia="游ゴシック Light" w:cs="" w:cstheme="majorBidi" w:eastAsiaTheme="majorEastAsia" w:ascii="Calibri Light" w:hAnsi="Calibri Light"/>
+          <w:rFonts w:eastAsia="" w:cs="" w:cstheme="majorBidi" w:eastAsiaTheme="majorEastAsia" w:ascii="Calibri Light" w:hAnsi="Calibri Light"/>
           <w:color w:themeColor="accent1" w:themeShade="bf" w:val="2F5496"/>
           <w:sz w:val="32"/>
           <w:szCs w:val="32"/>
@@ -179,7 +179,7 @@
         <w:pStyle w:val="Normal"/>
         <w:jc w:val="right"/>
         <w:rPr>
-          <w:rFonts w:ascii="Calibri Light" w:hAnsi="Calibri Light" w:eastAsia="游ゴシック Light" w:cs="" w:asciiTheme="majorHAnsi" w:cstheme="majorBidi" w:eastAsiaTheme="majorEastAsia" w:hAnsiTheme="majorHAnsi"/>
+          <w:rFonts w:ascii="Calibri Light" w:hAnsi="Calibri Light" w:eastAsia="" w:cs="" w:asciiTheme="majorHAnsi" w:cstheme="majorBidi" w:eastAsiaTheme="majorEastAsia" w:hAnsiTheme="majorHAnsi"/>
           <w:color w:themeColor="accent1" w:themeShade="bf" w:val="2F5496"/>
           <w:sz w:val="28"/>
           <w:szCs w:val="28"/>
@@ -187,7 +187,7 @@
       </w:pPr>
       <w:r>
         <w:rPr>
-          <w:rFonts w:eastAsia="游ゴシック Light" w:cs="" w:cstheme="majorBidi" w:eastAsiaTheme="majorEastAsia" w:ascii="Calibri Light" w:hAnsi="Calibri Light"/>
+          <w:rFonts w:eastAsia="" w:cs="" w:cstheme="majorBidi" w:eastAsiaTheme="majorEastAsia" w:ascii="Calibri Light" w:hAnsi="Calibri Light"/>
           <w:color w:themeColor="accent1" w:themeShade="bf" w:val="2F5496"/>
           <w:sz w:val="28"/>
           <w:szCs w:val="28"/>
@@ -199,7 +199,7 @@
         <w:pStyle w:val="Normal"/>
         <w:jc w:val="right"/>
         <w:rPr>
-          <w:rFonts w:ascii="Calibri Light" w:hAnsi="Calibri Light" w:eastAsia="游ゴシック Light" w:cs="" w:asciiTheme="majorHAnsi" w:cstheme="majorBidi" w:eastAsiaTheme="majorEastAsia" w:hAnsiTheme="majorHAnsi"/>
+          <w:rFonts w:ascii="Calibri Light" w:hAnsi="Calibri Light" w:eastAsia="" w:cs="" w:asciiTheme="majorHAnsi" w:cstheme="majorBidi" w:eastAsiaTheme="majorEastAsia" w:hAnsiTheme="majorHAnsi"/>
           <w:color w:themeColor="accent1" w:themeShade="bf" w:val="2F5496"/>
           <w:sz w:val="28"/>
           <w:szCs w:val="28"/>
@@ -207,7 +207,7 @@
       </w:pPr>
       <w:r>
         <w:rPr>
-          <w:rFonts w:eastAsia="游ゴシック Light" w:cs="" w:cstheme="majorBidi" w:eastAsiaTheme="majorEastAsia" w:ascii="Calibri Light" w:hAnsi="Calibri Light"/>
+          <w:rFonts w:eastAsia="" w:cs="" w:cstheme="majorBidi" w:eastAsiaTheme="majorEastAsia" w:ascii="Calibri Light" w:hAnsi="Calibri Light"/>
           <w:color w:themeColor="accent1" w:themeShade="bf" w:val="2F5496"/>
           <w:sz w:val="28"/>
           <w:szCs w:val="28"/>
@@ -219,7 +219,7 @@
         <w:pStyle w:val="Normal"/>
         <w:jc w:val="right"/>
         <w:rPr>
-          <w:rFonts w:ascii="Calibri Light" w:hAnsi="Calibri Light" w:eastAsia="游ゴシック Light" w:cs="" w:asciiTheme="majorHAnsi" w:cstheme="majorBidi" w:eastAsiaTheme="majorEastAsia" w:hAnsiTheme="majorHAnsi"/>
+          <w:rFonts w:ascii="Calibri Light" w:hAnsi="Calibri Light" w:eastAsia="" w:cs="" w:asciiTheme="majorHAnsi" w:cstheme="majorBidi" w:eastAsiaTheme="majorEastAsia" w:hAnsiTheme="majorHAnsi"/>
           <w:color w:themeColor="accent1" w:themeShade="bf" w:val="2F5496"/>
           <w:sz w:val="28"/>
           <w:szCs w:val="28"/>
@@ -227,7 +227,7 @@
       </w:pPr>
       <w:r>
         <w:rPr>
-          <w:rFonts w:eastAsia="游ゴシック Light" w:cs="" w:cstheme="majorBidi" w:eastAsiaTheme="majorEastAsia" w:ascii="Calibri Light" w:hAnsi="Calibri Light"/>
+          <w:rFonts w:eastAsia="" w:cs="" w:cstheme="majorBidi" w:eastAsiaTheme="majorEastAsia" w:ascii="Calibri Light" w:hAnsi="Calibri Light"/>
           <w:color w:themeColor="accent1" w:themeShade="bf" w:val="2F5496"/>
           <w:sz w:val="28"/>
           <w:szCs w:val="28"/>
@@ -239,7 +239,7 @@
         <w:pStyle w:val="Normal"/>
         <w:jc w:val="right"/>
         <w:rPr>
-          <w:rFonts w:ascii="Calibri Light" w:hAnsi="Calibri Light" w:eastAsia="游ゴシック Light" w:cs="" w:asciiTheme="majorHAnsi" w:cstheme="majorBidi" w:eastAsiaTheme="majorEastAsia" w:hAnsiTheme="majorHAnsi"/>
+          <w:rFonts w:ascii="Calibri Light" w:hAnsi="Calibri Light" w:eastAsia="" w:cs="" w:asciiTheme="majorHAnsi" w:cstheme="majorBidi" w:eastAsiaTheme="majorEastAsia" w:hAnsiTheme="majorHAnsi"/>
           <w:color w:themeColor="accent1" w:themeShade="bf" w:val="2F5496"/>
           <w:sz w:val="28"/>
           <w:szCs w:val="28"/>
@@ -247,7 +247,7 @@
       </w:pPr>
       <w:r>
         <w:rPr>
-          <w:rFonts w:eastAsia="游ゴシック Light" w:cs="" w:cstheme="majorBidi" w:eastAsiaTheme="majorEastAsia" w:ascii="Calibri Light" w:hAnsi="Calibri Light"/>
+          <w:rFonts w:eastAsia="" w:cs="" w:cstheme="majorBidi" w:eastAsiaTheme="majorEastAsia" w:ascii="Calibri Light" w:hAnsi="Calibri Light"/>
           <w:color w:themeColor="accent1" w:themeShade="bf" w:val="2F5496"/>
           <w:sz w:val="28"/>
           <w:szCs w:val="28"/>
@@ -259,7 +259,7 @@
         <w:pStyle w:val="Normal"/>
         <w:jc w:val="right"/>
         <w:rPr>
-          <w:rFonts w:ascii="Calibri Light" w:hAnsi="Calibri Light" w:eastAsia="游ゴシック Light" w:cs="" w:asciiTheme="majorHAnsi" w:cstheme="majorBidi" w:eastAsiaTheme="majorEastAsia" w:hAnsiTheme="majorHAnsi"/>
+          <w:rFonts w:ascii="Calibri Light" w:hAnsi="Calibri Light" w:eastAsia="" w:cs="" w:asciiTheme="majorHAnsi" w:cstheme="majorBidi" w:eastAsiaTheme="majorEastAsia" w:hAnsiTheme="majorHAnsi"/>
           <w:color w:themeColor="accent1" w:themeShade="bf" w:val="2F5496"/>
           <w:sz w:val="28"/>
           <w:szCs w:val="28"/>
@@ -267,7 +267,7 @@
       </w:pPr>
       <w:r>
         <w:rPr>
-          <w:rFonts w:eastAsia="游ゴシック Light" w:cs="" w:cstheme="majorBidi" w:eastAsiaTheme="majorEastAsia" w:ascii="Calibri Light" w:hAnsi="Calibri Light"/>
+          <w:rFonts w:eastAsia="" w:cs="" w:cstheme="majorBidi" w:eastAsiaTheme="majorEastAsia" w:ascii="Calibri Light" w:hAnsi="Calibri Light"/>
           <w:color w:themeColor="accent1" w:themeShade="bf" w:val="2F5496"/>
           <w:sz w:val="28"/>
           <w:szCs w:val="28"/>
@@ -279,7 +279,7 @@
         <w:pStyle w:val="Normal"/>
         <w:jc w:val="right"/>
         <w:rPr>
-          <w:rFonts w:ascii="Calibri Light" w:hAnsi="Calibri Light" w:eastAsia="游ゴシック Light" w:cs="" w:asciiTheme="majorHAnsi" w:cstheme="majorBidi" w:eastAsiaTheme="majorEastAsia" w:hAnsiTheme="majorHAnsi"/>
+          <w:rFonts w:ascii="Calibri Light" w:hAnsi="Calibri Light" w:eastAsia="" w:cs="" w:asciiTheme="majorHAnsi" w:cstheme="majorBidi" w:eastAsiaTheme="majorEastAsia" w:hAnsiTheme="majorHAnsi"/>
           <w:color w:themeColor="accent1" w:themeShade="bf" w:val="2F5496"/>
           <w:sz w:val="28"/>
           <w:szCs w:val="28"/>
@@ -287,7 +287,7 @@
       </w:pPr>
       <w:r>
         <w:rPr>
-          <w:rFonts w:eastAsia="游ゴシック Light" w:cs="" w:cstheme="majorBidi" w:eastAsiaTheme="majorEastAsia" w:ascii="Calibri Light" w:hAnsi="Calibri Light"/>
+          <w:rFonts w:eastAsia="" w:cs="" w:cstheme="majorBidi" w:eastAsiaTheme="majorEastAsia" w:ascii="Calibri Light" w:hAnsi="Calibri Light"/>
           <w:color w:themeColor="accent1" w:themeShade="bf" w:val="2F5496"/>
           <w:sz w:val="28"/>
           <w:szCs w:val="28"/>
@@ -299,7 +299,7 @@
         <w:pStyle w:val="Normal"/>
         <w:jc w:val="right"/>
         <w:rPr>
-          <w:rFonts w:ascii="Calibri Light" w:hAnsi="Calibri Light" w:eastAsia="游ゴシック Light" w:cs="" w:asciiTheme="majorHAnsi" w:cstheme="majorBidi" w:eastAsiaTheme="majorEastAsia" w:hAnsiTheme="majorHAnsi"/>
+          <w:rFonts w:ascii="Calibri Light" w:hAnsi="Calibri Light" w:eastAsia="" w:cs="" w:asciiTheme="majorHAnsi" w:cstheme="majorBidi" w:eastAsiaTheme="majorEastAsia" w:hAnsiTheme="majorHAnsi"/>
           <w:color w:themeColor="accent1" w:themeShade="bf" w:val="2F5496"/>
           <w:sz w:val="28"/>
           <w:szCs w:val="28"/>
@@ -307,7 +307,7 @@
       </w:pPr>
       <w:r>
         <w:rPr>
-          <w:rFonts w:eastAsia="游ゴシック Light" w:cs="" w:cstheme="majorBidi" w:eastAsiaTheme="majorEastAsia" w:ascii="Calibri Light" w:hAnsi="Calibri Light"/>
+          <w:rFonts w:eastAsia="" w:cs="" w:cstheme="majorBidi" w:eastAsiaTheme="majorEastAsia" w:ascii="Calibri Light" w:hAnsi="Calibri Light"/>
           <w:color w:themeColor="accent1" w:themeShade="bf" w:val="2F5496"/>
           <w:sz w:val="28"/>
           <w:szCs w:val="28"/>
@@ -319,7 +319,7 @@
         <w:pStyle w:val="Normal"/>
         <w:jc w:val="right"/>
         <w:rPr>
-          <w:rFonts w:ascii="Calibri Light" w:hAnsi="Calibri Light" w:eastAsia="游ゴシック Light" w:cs="" w:asciiTheme="majorHAnsi" w:cstheme="majorBidi" w:eastAsiaTheme="majorEastAsia" w:hAnsiTheme="majorHAnsi"/>
+          <w:rFonts w:ascii="Calibri Light" w:hAnsi="Calibri Light" w:eastAsia="" w:cs="" w:asciiTheme="majorHAnsi" w:cstheme="majorBidi" w:eastAsiaTheme="majorEastAsia" w:hAnsiTheme="majorHAnsi"/>
           <w:color w:themeColor="accent1" w:themeShade="bf" w:val="2F5496"/>
           <w:sz w:val="28"/>
           <w:szCs w:val="28"/>
@@ -327,7 +327,7 @@
       </w:pPr>
       <w:r>
         <w:rPr>
-          <w:rFonts w:eastAsia="游ゴシック Light" w:cs="" w:cstheme="majorBidi" w:eastAsiaTheme="majorEastAsia" w:ascii="Calibri Light" w:hAnsi="Calibri Light"/>
+          <w:rFonts w:eastAsia="" w:cs="" w:cstheme="majorBidi" w:eastAsiaTheme="majorEastAsia" w:ascii="Calibri Light" w:hAnsi="Calibri Light"/>
           <w:color w:themeColor="accent1" w:themeShade="bf" w:val="2F5496"/>
           <w:sz w:val="28"/>
           <w:szCs w:val="28"/>
@@ -339,7 +339,7 @@
         <w:pStyle w:val="Normal"/>
         <w:jc w:val="right"/>
         <w:rPr>
-          <w:rFonts w:ascii="Calibri Light" w:hAnsi="Calibri Light" w:eastAsia="游ゴシック Light" w:cs="" w:asciiTheme="majorHAnsi" w:cstheme="majorBidi" w:eastAsiaTheme="majorEastAsia" w:hAnsiTheme="majorHAnsi"/>
+          <w:rFonts w:ascii="Calibri Light" w:hAnsi="Calibri Light" w:eastAsia="" w:cs="" w:asciiTheme="majorHAnsi" w:cstheme="majorBidi" w:eastAsiaTheme="majorEastAsia" w:hAnsiTheme="majorHAnsi"/>
           <w:color w:themeColor="accent1" w:themeShade="bf" w:val="2F5496"/>
           <w:sz w:val="28"/>
           <w:szCs w:val="28"/>
@@ -347,7 +347,7 @@
       </w:pPr>
       <w:r>
         <w:rPr>
-          <w:rFonts w:eastAsia="游ゴシック Light" w:cs="" w:cstheme="majorBidi" w:eastAsiaTheme="majorEastAsia" w:ascii="Calibri Light" w:hAnsi="Calibri Light"/>
+          <w:rFonts w:eastAsia="" w:cs="" w:cstheme="majorBidi" w:eastAsiaTheme="majorEastAsia" w:ascii="Calibri Light" w:hAnsi="Calibri Light"/>
           <w:color w:themeColor="accent1" w:themeShade="bf" w:val="2F5496"/>
           <w:sz w:val="28"/>
           <w:szCs w:val="28"/>
@@ -359,7 +359,7 @@
         <w:pStyle w:val="Normal"/>
         <w:jc w:val="right"/>
         <w:rPr>
-          <w:rFonts w:ascii="Calibri Light" w:hAnsi="Calibri Light" w:eastAsia="游ゴシック Light" w:cs="" w:asciiTheme="majorHAnsi" w:cstheme="majorBidi" w:eastAsiaTheme="majorEastAsia" w:hAnsiTheme="majorHAnsi"/>
+          <w:rFonts w:ascii="Calibri Light" w:hAnsi="Calibri Light" w:eastAsia="" w:cs="" w:asciiTheme="majorHAnsi" w:cstheme="majorBidi" w:eastAsiaTheme="majorEastAsia" w:hAnsiTheme="majorHAnsi"/>
           <w:color w:themeColor="accent1" w:themeShade="bf" w:val="2F5496"/>
           <w:sz w:val="28"/>
           <w:szCs w:val="28"/>
@@ -367,7 +367,7 @@
       </w:pPr>
       <w:r>
         <w:rPr>
-          <w:rFonts w:eastAsia="游ゴシック Light" w:cs="" w:cstheme="majorBidi" w:eastAsiaTheme="majorEastAsia" w:ascii="Calibri Light" w:hAnsi="Calibri Light"/>
+          <w:rFonts w:eastAsia="" w:cs="" w:cstheme="majorBidi" w:eastAsiaTheme="majorEastAsia" w:ascii="Calibri Light" w:hAnsi="Calibri Light"/>
           <w:color w:themeColor="accent1" w:themeShade="bf" w:val="2F5496"/>
           <w:sz w:val="28"/>
           <w:szCs w:val="28"/>
@@ -379,7 +379,7 @@
         <w:pStyle w:val="Normal"/>
         <w:jc w:val="right"/>
         <w:rPr>
-          <w:rFonts w:ascii="Calibri Light" w:hAnsi="Calibri Light" w:eastAsia="游ゴシック Light" w:cs="" w:asciiTheme="majorHAnsi" w:cstheme="majorBidi" w:eastAsiaTheme="majorEastAsia" w:hAnsiTheme="majorHAnsi"/>
+          <w:rFonts w:ascii="Calibri Light" w:hAnsi="Calibri Light" w:eastAsia="" w:cs="" w:asciiTheme="majorHAnsi" w:cstheme="majorBidi" w:eastAsiaTheme="majorEastAsia" w:hAnsiTheme="majorHAnsi"/>
           <w:color w:themeColor="accent1" w:themeShade="bf" w:val="2F5496"/>
           <w:sz w:val="28"/>
           <w:szCs w:val="28"/>
@@ -387,7 +387,7 @@
       </w:pPr>
       <w:r>
         <w:rPr>
-          <w:rFonts w:eastAsia="游ゴシック Light" w:cs="" w:cstheme="majorBidi" w:eastAsiaTheme="majorEastAsia" w:ascii="Calibri Light" w:hAnsi="Calibri Light"/>
+          <w:rFonts w:eastAsia="" w:cs="" w:cstheme="majorBidi" w:eastAsiaTheme="majorEastAsia" w:ascii="Calibri Light" w:hAnsi="Calibri Light"/>
           <w:color w:themeColor="accent1" w:themeShade="bf" w:val="2F5496"/>
           <w:sz w:val="28"/>
           <w:szCs w:val="28"/>
@@ -399,7 +399,7 @@
         <w:pStyle w:val="Normal"/>
         <w:jc w:val="right"/>
         <w:rPr>
-          <w:rFonts w:ascii="Calibri Light" w:hAnsi="Calibri Light" w:eastAsia="游ゴシック Light" w:cs="" w:asciiTheme="majorHAnsi" w:cstheme="majorBidi" w:eastAsiaTheme="majorEastAsia" w:hAnsiTheme="majorHAnsi"/>
+          <w:rFonts w:ascii="Calibri Light" w:hAnsi="Calibri Light" w:eastAsia="" w:cs="" w:asciiTheme="majorHAnsi" w:cstheme="majorBidi" w:eastAsiaTheme="majorEastAsia" w:hAnsiTheme="majorHAnsi"/>
           <w:color w:themeColor="accent1" w:themeShade="bf" w:val="2F5496"/>
           <w:sz w:val="28"/>
           <w:szCs w:val="28"/>
@@ -407,7 +407,7 @@
       </w:pPr>
       <w:r>
         <w:rPr>
-          <w:rFonts w:eastAsia="游ゴシック Light" w:cs="" w:cstheme="majorBidi" w:eastAsiaTheme="majorEastAsia" w:ascii="Calibri Light" w:hAnsi="Calibri Light"/>
+          <w:rFonts w:eastAsia="" w:cs="" w:cstheme="majorBidi" w:eastAsiaTheme="majorEastAsia" w:ascii="Calibri Light" w:hAnsi="Calibri Light"/>
           <w:color w:themeColor="accent1" w:themeShade="bf" w:val="2F5496"/>
           <w:sz w:val="28"/>
           <w:szCs w:val="28"/>
@@ -419,7 +419,7 @@
         <w:pStyle w:val="Normal"/>
         <w:jc w:val="right"/>
         <w:rPr>
-          <w:rFonts w:ascii="Calibri Light" w:hAnsi="Calibri Light" w:eastAsia="游ゴシック Light" w:cs="" w:asciiTheme="majorHAnsi" w:cstheme="majorBidi" w:eastAsiaTheme="majorEastAsia" w:hAnsiTheme="majorHAnsi"/>
+          <w:rFonts w:ascii="Calibri Light" w:hAnsi="Calibri Light" w:eastAsia="" w:cs="" w:asciiTheme="majorHAnsi" w:cstheme="majorBidi" w:eastAsiaTheme="majorEastAsia" w:hAnsiTheme="majorHAnsi"/>
           <w:color w:themeColor="accent1" w:themeShade="bf" w:val="2F5496"/>
           <w:sz w:val="28"/>
           <w:szCs w:val="28"/>
@@ -427,7 +427,7 @@
       </w:pPr>
       <w:r>
         <w:rPr>
-          <w:rFonts w:eastAsia="游ゴシック Light" w:cs="" w:cstheme="majorBidi" w:eastAsiaTheme="majorEastAsia" w:ascii="Calibri Light" w:hAnsi="Calibri Light"/>
+          <w:rFonts w:eastAsia="" w:cs="" w:cstheme="majorBidi" w:eastAsiaTheme="majorEastAsia" w:ascii="Calibri Light" w:hAnsi="Calibri Light"/>
           <w:color w:themeColor="accent1" w:themeShade="bf" w:val="2F5496"/>
           <w:sz w:val="28"/>
           <w:szCs w:val="28"/>
@@ -439,7 +439,7 @@
         <w:pStyle w:val="Normal"/>
         <w:jc w:val="right"/>
         <w:rPr>
-          <w:rFonts w:ascii="Calibri Light" w:hAnsi="Calibri Light" w:eastAsia="游ゴシック Light" w:cs="" w:asciiTheme="majorHAnsi" w:cstheme="majorBidi" w:eastAsiaTheme="majorEastAsia" w:hAnsiTheme="majorHAnsi"/>
+          <w:rFonts w:ascii="Calibri Light" w:hAnsi="Calibri Light" w:eastAsia="" w:cs="" w:asciiTheme="majorHAnsi" w:cstheme="majorBidi" w:eastAsiaTheme="majorEastAsia" w:hAnsiTheme="majorHAnsi"/>
           <w:color w:themeColor="accent1" w:themeShade="bf" w:val="2F5496"/>
           <w:sz w:val="28"/>
           <w:szCs w:val="28"/>
@@ -447,7 +447,7 @@
       </w:pPr>
       <w:r>
         <w:rPr>
-          <w:rFonts w:eastAsia="游ゴシック Light" w:cs="" w:cstheme="majorBidi" w:eastAsiaTheme="majorEastAsia" w:ascii="Calibri Light" w:hAnsi="Calibri Light"/>
+          <w:rFonts w:eastAsia="" w:cs="" w:cstheme="majorBidi" w:eastAsiaTheme="majorEastAsia" w:ascii="Calibri Light" w:hAnsi="Calibri Light"/>
           <w:color w:themeColor="accent1" w:themeShade="bf" w:val="2F5496"/>
           <w:sz w:val="28"/>
           <w:szCs w:val="28"/>
@@ -459,7 +459,7 @@
         <w:pStyle w:val="Normal"/>
         <w:jc w:val="right"/>
         <w:rPr>
-          <w:rFonts w:ascii="Calibri Light" w:hAnsi="Calibri Light" w:eastAsia="游ゴシック Light" w:cs="" w:asciiTheme="majorHAnsi" w:cstheme="majorBidi" w:eastAsiaTheme="majorEastAsia" w:hAnsiTheme="majorHAnsi"/>
+          <w:rFonts w:ascii="Calibri Light" w:hAnsi="Calibri Light" w:eastAsia="" w:cs="" w:asciiTheme="majorHAnsi" w:cstheme="majorBidi" w:eastAsiaTheme="majorEastAsia" w:hAnsiTheme="majorHAnsi"/>
           <w:color w:themeColor="accent1" w:themeShade="bf" w:val="2F5496"/>
           <w:sz w:val="28"/>
           <w:szCs w:val="28"/>
@@ -467,7 +467,7 @@
       </w:pPr>
       <w:r>
         <w:rPr>
-          <w:rFonts w:eastAsia="游ゴシック Light" w:cs="" w:cstheme="majorBidi" w:eastAsiaTheme="majorEastAsia" w:ascii="Calibri Light" w:hAnsi="Calibri Light"/>
+          <w:rFonts w:eastAsia="" w:cs="" w:cstheme="majorBidi" w:eastAsiaTheme="majorEastAsia" w:ascii="Calibri Light" w:hAnsi="Calibri Light"/>
           <w:color w:themeColor="accent1" w:themeShade="bf" w:val="2F5496"/>
           <w:sz w:val="28"/>
           <w:szCs w:val="28"/>
@@ -479,7 +479,7 @@
         <w:pStyle w:val="Normal"/>
         <w:jc w:val="right"/>
         <w:rPr>
-          <w:rFonts w:ascii="Calibri Light" w:hAnsi="Calibri Light" w:eastAsia="游ゴシック Light" w:cs="" w:asciiTheme="majorHAnsi" w:cstheme="majorBidi" w:eastAsiaTheme="majorEastAsia" w:hAnsiTheme="majorHAnsi"/>
+          <w:rFonts w:ascii="Calibri Light" w:hAnsi="Calibri Light" w:eastAsia="" w:cs="" w:asciiTheme="majorHAnsi" w:cstheme="majorBidi" w:eastAsiaTheme="majorEastAsia" w:hAnsiTheme="majorHAnsi"/>
           <w:color w:themeColor="accent1" w:themeShade="bf" w:val="2F5496"/>
           <w:sz w:val="32"/>
           <w:szCs w:val="32"/>
@@ -487,12 +487,30 @@
       </w:pPr>
       <w:r>
         <w:rPr>
-          <w:rFonts w:eastAsia="游ゴシック Light" w:cs="" w:ascii="Calibri Light" w:hAnsi="Calibri Light" w:asciiTheme="majorHAnsi" w:cstheme="majorBidi" w:eastAsiaTheme="majorEastAsia" w:hAnsiTheme="majorHAnsi"/>
+          <w:rFonts w:eastAsia="" w:cs="" w:ascii="Calibri Light" w:hAnsi="Calibri Light" w:asciiTheme="majorHAnsi" w:cstheme="majorBidi" w:eastAsiaTheme="majorEastAsia" w:hAnsiTheme="majorHAnsi"/>
           <w:color w:themeColor="accent1" w:themeShade="bf" w:val="2F5496"/>
           <w:sz w:val="28"/>
           <w:szCs w:val="28"/>
         </w:rPr>
-        <w:t>©2024 MARUI-PlugIn (inc.)</w:t>
+        <w:t>©202</w:t>
+      </w:r>
+      <w:r>
+        <w:rPr>
+          <w:rFonts w:eastAsia="" w:cs="" w:ascii="Calibri Light" w:hAnsi="Calibri Light" w:asciiTheme="majorHAnsi" w:cstheme="majorBidi" w:eastAsiaTheme="majorEastAsia" w:hAnsiTheme="majorHAnsi"/>
+          <w:color w:themeColor="accent1" w:themeShade="bf" w:val="2F5496"/>
+          <w:sz w:val="28"/>
+          <w:szCs w:val="28"/>
+        </w:rPr>
+        <w:t>5</w:t>
+      </w:r>
+      <w:r>
+        <w:rPr>
+          <w:rFonts w:eastAsia="" w:cs="" w:ascii="Calibri Light" w:hAnsi="Calibri Light" w:asciiTheme="majorHAnsi" w:cstheme="majorBidi" w:eastAsiaTheme="majorEastAsia" w:hAnsiTheme="majorHAnsi"/>
+          <w:color w:themeColor="accent1" w:themeShade="bf" w:val="2F5496"/>
+          <w:sz w:val="28"/>
+          <w:szCs w:val="28"/>
+        </w:rPr>
+        <w:t xml:space="preserve"> MARUI-PlugIn (inc.)</w:t>
       </w:r>
       <w:r>
         <w:br w:type="page"/>
@@ -516,7 +534,15 @@
       </w:pPr>
       <w:r>
         <w:rPr/>
-        <w:t>Copyright (c) 2024 MARUI-PlugIn (inc.)</w:t>
+        <w:t>Copyright (c) 202</w:t>
+      </w:r>
+      <w:r>
+        <w:rPr/>
+        <w:t>5</w:t>
+      </w:r>
+      <w:r>
+        <w:rPr/>
+        <w:t xml:space="preserve"> MARUI-PlugIn (inc.)</w:t>
       </w:r>
     </w:p>
     <w:p>
@@ -697,7 +723,7 @@
         </w:rPr>
         <w:t xml:space="preserve">4: </w:t>
       </w:r>
-      <w:hyperlink w:anchor="_4%3A_Licensing_and">
+      <w:hyperlink w:anchor="_4%253A_Licensing_and">
         <w:r>
           <w:rPr>
             <w:rStyle w:val="Hyperlink"/>
@@ -1888,7 +1914,7 @@
       <w:pPr>
         <w:pStyle w:val="Normal"/>
         <w:rPr>
-          <w:rFonts w:ascii="Calibri Light" w:hAnsi="Calibri Light" w:eastAsia="游ゴシック Light" w:cs="" w:asciiTheme="majorHAnsi" w:cstheme="majorBidi" w:eastAsiaTheme="majorEastAsia" w:hAnsiTheme="majorHAnsi"/>
+          <w:rFonts w:ascii="Calibri Light" w:hAnsi="Calibri Light" w:eastAsia="" w:cs="" w:asciiTheme="majorHAnsi" w:cstheme="majorBidi" w:eastAsiaTheme="majorEastAsia" w:hAnsiTheme="majorHAnsi"/>
           <w:color w:themeColor="accent1" w:themeShade="bf" w:val="2F5496"/>
           <w:sz w:val="26"/>
           <w:szCs w:val="26"/>
@@ -2139,8 +2165,8 @@
         <w:tblLook w:firstRow="1" w:noVBand="1" w:lastRow="0" w:firstColumn="1" w:lastColumn="0" w:noHBand="0" w:val="04a0"/>
       </w:tblPr>
       <w:tblGrid>
-        <w:gridCol w:w="1862"/>
-        <w:gridCol w:w="2265"/>
+        <w:gridCol w:w="1861"/>
+        <w:gridCol w:w="2266"/>
         <w:gridCol w:w="2444"/>
         <w:gridCol w:w="2256"/>
       </w:tblGrid>
@@ -2148,13 +2174,14 @@
         <w:trPr/>
         <w:tc>
           <w:tcPr>
-            <w:tcW w:w="1862" w:type="dxa"/>
+            <w:tcW w:w="1861" w:type="dxa"/>
             <w:tcBorders/>
           </w:tcPr>
           <w:p>
             <w:pPr>
               <w:pStyle w:val="Normal"/>
               <w:widowControl/>
+              <w:suppressAutoHyphens w:val="true"/>
               <w:spacing w:lineRule="auto" w:line="240" w:before="0" w:after="0"/>
               <w:jc w:val="left"/>
               <w:rPr>
@@ -2178,13 +2205,14 @@
         </w:tc>
         <w:tc>
           <w:tcPr>
-            <w:tcW w:w="2265" w:type="dxa"/>
+            <w:tcW w:w="2266" w:type="dxa"/>
             <w:tcBorders/>
           </w:tcPr>
           <w:p>
             <w:pPr>
               <w:pStyle w:val="Normal"/>
               <w:widowControl/>
+              <w:suppressAutoHyphens w:val="true"/>
               <w:spacing w:lineRule="auto" w:line="240" w:before="0" w:after="0"/>
               <w:jc w:val="center"/>
               <w:rPr>
@@ -2215,6 +2243,7 @@
             <w:pPr>
               <w:pStyle w:val="Normal"/>
               <w:widowControl/>
+              <w:suppressAutoHyphens w:val="true"/>
               <w:spacing w:lineRule="auto" w:line="240" w:before="0" w:after="0"/>
               <w:jc w:val="center"/>
               <w:rPr>
@@ -2245,6 +2274,7 @@
             <w:pPr>
               <w:pStyle w:val="Normal"/>
               <w:widowControl/>
+              <w:suppressAutoHyphens w:val="true"/>
               <w:spacing w:lineRule="auto" w:line="240" w:before="0" w:after="0"/>
               <w:jc w:val="center"/>
               <w:rPr>
@@ -2271,13 +2301,14 @@
         <w:trPr/>
         <w:tc>
           <w:tcPr>
-            <w:tcW w:w="1862" w:type="dxa"/>
+            <w:tcW w:w="1861" w:type="dxa"/>
             <w:tcBorders/>
           </w:tcPr>
           <w:p>
             <w:pPr>
               <w:pStyle w:val="Normal"/>
               <w:widowControl/>
+              <w:suppressAutoHyphens w:val="true"/>
               <w:spacing w:lineRule="auto" w:line="240" w:before="0" w:after="0"/>
               <w:jc w:val="left"/>
               <w:rPr>
@@ -2302,13 +2333,14 @@
         </w:tc>
         <w:tc>
           <w:tcPr>
-            <w:tcW w:w="2265" w:type="dxa"/>
+            <w:tcW w:w="2266" w:type="dxa"/>
             <w:tcBorders/>
           </w:tcPr>
           <w:p>
             <w:pPr>
               <w:pStyle w:val="Normal"/>
               <w:widowControl/>
+              <w:suppressAutoHyphens w:val="true"/>
               <w:spacing w:lineRule="auto" w:line="240" w:before="0" w:after="0"/>
               <w:jc w:val="left"/>
               <w:rPr>
@@ -2340,6 +2372,7 @@
             <w:pPr>
               <w:pStyle w:val="Normal"/>
               <w:widowControl/>
+              <w:suppressAutoHyphens w:val="true"/>
               <w:spacing w:lineRule="auto" w:line="240" w:before="0" w:after="0"/>
               <w:jc w:val="left"/>
               <w:rPr>
@@ -2371,6 +2404,7 @@
             <w:pPr>
               <w:pStyle w:val="Normal"/>
               <w:widowControl/>
+              <w:suppressAutoHyphens w:val="true"/>
               <w:spacing w:lineRule="auto" w:line="240" w:before="0" w:after="0"/>
               <w:jc w:val="left"/>
               <w:rPr>
@@ -2400,13 +2434,14 @@
         <w:trPr/>
         <w:tc>
           <w:tcPr>
-            <w:tcW w:w="1862" w:type="dxa"/>
+            <w:tcW w:w="1861" w:type="dxa"/>
             <w:tcBorders/>
           </w:tcPr>
           <w:p>
             <w:pPr>
               <w:pStyle w:val="Normal"/>
               <w:widowControl/>
+              <w:suppressAutoHyphens w:val="true"/>
               <w:spacing w:lineRule="auto" w:line="240" w:before="0" w:after="0"/>
               <w:jc w:val="left"/>
               <w:rPr>
@@ -2431,13 +2466,14 @@
         </w:tc>
         <w:tc>
           <w:tcPr>
-            <w:tcW w:w="2265" w:type="dxa"/>
+            <w:tcW w:w="2266" w:type="dxa"/>
             <w:tcBorders/>
           </w:tcPr>
           <w:p>
             <w:pPr>
               <w:pStyle w:val="Normal"/>
               <w:widowControl/>
+              <w:suppressAutoHyphens w:val="true"/>
               <w:spacing w:lineRule="auto" w:line="240" w:before="0" w:after="0"/>
               <w:jc w:val="left"/>
               <w:rPr>
@@ -2469,6 +2505,7 @@
             <w:pPr>
               <w:pStyle w:val="Normal"/>
               <w:widowControl/>
+              <w:suppressAutoHyphens w:val="true"/>
               <w:spacing w:lineRule="auto" w:line="240" w:before="0" w:after="0"/>
               <w:jc w:val="left"/>
               <w:rPr>
@@ -2500,6 +2537,7 @@
             <w:pPr>
               <w:pStyle w:val="Normal"/>
               <w:widowControl/>
+              <w:suppressAutoHyphens w:val="true"/>
               <w:spacing w:lineRule="auto" w:line="240" w:before="0" w:after="0"/>
               <w:jc w:val="left"/>
               <w:rPr>
@@ -2527,13 +2565,14 @@
         <w:trPr/>
         <w:tc>
           <w:tcPr>
-            <w:tcW w:w="1862" w:type="dxa"/>
+            <w:tcW w:w="1861" w:type="dxa"/>
             <w:tcBorders/>
           </w:tcPr>
           <w:p>
             <w:pPr>
               <w:pStyle w:val="Normal"/>
               <w:widowControl/>
+              <w:suppressAutoHyphens w:val="true"/>
               <w:spacing w:lineRule="auto" w:line="240" w:before="0" w:after="0"/>
               <w:jc w:val="left"/>
               <w:rPr>
@@ -2558,13 +2597,14 @@
         </w:tc>
         <w:tc>
           <w:tcPr>
-            <w:tcW w:w="2265" w:type="dxa"/>
+            <w:tcW w:w="2266" w:type="dxa"/>
             <w:tcBorders/>
           </w:tcPr>
           <w:p>
             <w:pPr>
               <w:pStyle w:val="Normal"/>
               <w:widowControl/>
+              <w:suppressAutoHyphens w:val="true"/>
               <w:spacing w:lineRule="auto" w:line="240" w:before="0" w:after="0"/>
               <w:jc w:val="left"/>
               <w:rPr>
@@ -2596,6 +2636,7 @@
             <w:pPr>
               <w:pStyle w:val="Normal"/>
               <w:widowControl/>
+              <w:suppressAutoHyphens w:val="true"/>
               <w:spacing w:lineRule="auto" w:line="240" w:before="0" w:after="0"/>
               <w:jc w:val="left"/>
               <w:rPr>
@@ -2627,6 +2668,7 @@
             <w:pPr>
               <w:pStyle w:val="Normal"/>
               <w:widowControl/>
+              <w:suppressAutoHyphens w:val="true"/>
               <w:spacing w:lineRule="auto" w:line="240" w:before="0" w:after="0"/>
               <w:jc w:val="left"/>
               <w:rPr>
@@ -2782,7 +2824,7 @@
       <w:pPr>
         <w:pStyle w:val="Normal"/>
         <w:rPr>
-          <w:rFonts w:ascii="Calibri Light" w:hAnsi="Calibri Light" w:eastAsia="游ゴシック Light" w:cs="" w:asciiTheme="majorHAnsi" w:cstheme="majorBidi" w:eastAsiaTheme="majorEastAsia" w:hAnsiTheme="majorHAnsi"/>
+          <w:rFonts w:ascii="Calibri Light" w:hAnsi="Calibri Light" w:eastAsia="" w:cs="" w:asciiTheme="majorHAnsi" w:cstheme="majorBidi" w:eastAsiaTheme="majorEastAsia" w:hAnsiTheme="majorHAnsi"/>
           <w:color w:themeColor="accent1" w:themeShade="bf" w:val="2F5496"/>
           <w:sz w:val="26"/>
           <w:szCs w:val="26"/>
@@ -2820,9 +2862,8 @@
         <w:spacing w:before="0" w:after="0"/>
         <w:rPr/>
       </w:pPr>
-      <w:bookmarkStart w:id="4" w:name="GestureManager"/>
-      <w:bookmarkStart w:id="5" w:name="_4%3A_Licensing_and"/>
-      <w:bookmarkEnd w:id="5"/>
+      <w:bookmarkStart w:id="4" w:name="_4%253A_Licensing_and"/>
+      <w:bookmarkEnd w:id="4"/>
       <w:r>
         <w:rPr/>
         <w:t>4: Licensing and Activation:</w:t>
@@ -2842,7 +2883,6 @@
         <w:pStyle w:val="Normal"/>
         <w:rPr/>
       </w:pPr>
-      <w:bookmarkStart w:id="6" w:name="_Hlk127791228"/>
       <w:r>
         <w:rPr/>
         <w:t>MiVRy is free to use for commercial, personal, and academic use.</w:t>
@@ -2937,7 +2977,7 @@
           <w:szCs w:val="21"/>
         </w:rPr>
       </w:pPr>
-      <w:bookmarkStart w:id="7" w:name="_Hlk127791228"/>
+      <w:bookmarkStart w:id="5" w:name="_Hlk127791228"/>
       <w:r>
         <w:rPr>
           <w:rFonts w:cs="Courier New" w:ascii="Courier New" w:hAnsi="Courier New"/>
@@ -2948,7 +2988,7 @@
         <w:br/>
         <w:t>KEY : b701b7235a483698e61a2b8d69479ed013a03069fcb9b892302277a0f394c257</w:t>
       </w:r>
-      <w:bookmarkEnd w:id="7"/>
+      <w:bookmarkEnd w:id="5"/>
     </w:p>
     <w:p>
       <w:pPr>
@@ -2972,12 +3012,12 @@
         <w:spacing w:before="0" w:after="0"/>
         <w:rPr/>
       </w:pPr>
-      <w:bookmarkStart w:id="8" w:name="GestureManager"/>
+      <w:bookmarkStart w:id="6" w:name="GestureManager"/>
       <w:r>
         <w:rPr/>
         <w:t>5: How to use the GestureManager</w:t>
       </w:r>
-      <w:bookmarkEnd w:id="8"/>
+      <w:bookmarkEnd w:id="6"/>
     </w:p>
     <w:p>
       <w:pPr>
@@ -3182,7 +3222,7 @@
       <w:pPr>
         <w:pStyle w:val="Normal"/>
         <w:rPr>
-          <w:rFonts w:ascii="Calibri Light" w:hAnsi="Calibri Light" w:eastAsia="游ゴシック Light" w:cs="" w:asciiTheme="majorHAnsi" w:cstheme="majorBidi" w:eastAsiaTheme="majorEastAsia" w:hAnsiTheme="majorHAnsi"/>
+          <w:rFonts w:ascii="Calibri Light" w:hAnsi="Calibri Light" w:eastAsia="" w:cs="" w:asciiTheme="majorHAnsi" w:cstheme="majorBidi" w:eastAsiaTheme="majorEastAsia" w:hAnsiTheme="majorHAnsi"/>
           <w:color w:themeColor="accent1" w:themeShade="bf" w:val="2F5496"/>
           <w:sz w:val="26"/>
           <w:szCs w:val="26"/>
@@ -3209,12 +3249,12 @@
         <w:spacing w:before="0" w:after="0"/>
         <w:rPr/>
       </w:pPr>
-      <w:bookmarkStart w:id="9" w:name="MiVRyScript"/>
+      <w:bookmarkStart w:id="7" w:name="MiVRyScript"/>
       <w:r>
         <w:rPr/>
         <w:t>6: How to use the MiVRy gesture recognition object</w:t>
       </w:r>
-      <w:bookmarkEnd w:id="9"/>
+      <w:bookmarkEnd w:id="7"/>
     </w:p>
     <w:p>
       <w:pPr>
@@ -3415,12 +3455,12 @@
         <w:spacing w:before="0" w:after="0"/>
         <w:rPr/>
       </w:pPr>
-      <w:bookmarkStart w:id="10" w:name="GestureRecognition"/>
+      <w:bookmarkStart w:id="8" w:name="GestureRecognition"/>
       <w:r>
         <w:rPr/>
         <w:t>7: How to use the GestureRecognition script (for one-handed gestures):</w:t>
       </w:r>
-      <w:bookmarkEnd w:id="10"/>
+      <w:bookmarkEnd w:id="8"/>
     </w:p>
     <w:p>
       <w:pPr>
@@ -3761,7 +3801,7 @@
       <w:pPr>
         <w:pStyle w:val="Normal"/>
         <w:rPr>
-          <w:rFonts w:ascii="Calibri Light" w:hAnsi="Calibri Light" w:eastAsia="游ゴシック Light" w:cs="" w:asciiTheme="majorHAnsi" w:cstheme="majorBidi" w:eastAsiaTheme="majorEastAsia" w:hAnsiTheme="majorHAnsi"/>
+          <w:rFonts w:ascii="Calibri Light" w:hAnsi="Calibri Light" w:eastAsia="" w:cs="" w:asciiTheme="majorHAnsi" w:cstheme="majorBidi" w:eastAsiaTheme="majorEastAsia" w:hAnsiTheme="majorHAnsi"/>
           <w:color w:themeColor="accent1" w:themeShade="bf" w:val="2F5496"/>
           <w:sz w:val="26"/>
           <w:szCs w:val="26"/>
@@ -3769,7 +3809,7 @@
       </w:pPr>
       <w:r>
         <w:rPr>
-          <w:rFonts w:eastAsia="游ゴシック Light" w:cs="" w:cstheme="majorBidi" w:eastAsiaTheme="majorEastAsia" w:ascii="Calibri Light" w:hAnsi="Calibri Light"/>
+          <w:rFonts w:eastAsia="" w:cs="" w:cstheme="majorBidi" w:eastAsiaTheme="majorEastAsia" w:ascii="Calibri Light" w:hAnsi="Calibri Light"/>
           <w:color w:themeColor="accent1" w:themeShade="bf" w:val="2F5496"/>
           <w:sz w:val="26"/>
           <w:szCs w:val="26"/>
@@ -3785,12 +3825,12 @@
         <w:spacing w:before="0" w:after="0"/>
         <w:rPr/>
       </w:pPr>
-      <w:bookmarkStart w:id="11" w:name="GestureCombinations"/>
+      <w:bookmarkStart w:id="9" w:name="GestureCombinations"/>
       <w:r>
         <w:rPr/>
         <w:t>8: How to use the GestureCombinations script (for two-handed gestures or gesture combos):</w:t>
       </w:r>
-      <w:bookmarkEnd w:id="11"/>
+      <w:bookmarkEnd w:id="9"/>
     </w:p>
     <w:p>
       <w:pPr>
@@ -4099,74 +4139,58 @@
         <w:br/>
         <w:t>gc.contdStrokeQ(1, p_right, q_right);</w:t>
         <w:br/>
-        <w:t>// ^ repea</w:t>
-      </w:r>
-      <w:r>
+        <w:t>// ^ repeat while performing the gesture with your controller.</w:t>
+        <w:br/>
+        <w:t>[…]</w:t>
+        <w:br/>
+        <w:br/>
+        <w:t>gc.endStroke(0);</w:t>
+        <w:br/>
+        <w:t>gc.endStroke(1);</w:t>
+        <w:br/>
+        <w:t>int identifiedGestureCombo = gc.identifyGestureCombination();</w:t>
+        <w:br/>
+        <w:t>if (identifiedGestureCombo == myFirstCombo) {</w:t>
+        <w:br/>
+        <w:t xml:space="preserve">    // ...</w:t>
+        <w:br/>
+        <w:t>}</w:t>
+      </w:r>
+    </w:p>
+    <w:p>
+      <w:pPr>
+        <w:pStyle w:val="Normal"/>
+        <w:rPr/>
+      </w:pPr>
+      <w:r>
+        <w:rPr/>
+      </w:r>
+    </w:p>
+    <w:p>
+      <w:pPr>
+        <w:pStyle w:val="Normal"/>
+        <w:rPr/>
+      </w:pPr>
+      <w:r>
+        <w:rPr/>
+        <w:t>(6) Now you can save and load the artificial intelligence.</w:t>
+      </w:r>
+    </w:p>
+    <w:p>
+      <w:pPr>
+        <w:pStyle w:val="Normal"/>
         <w:rPr>
           <w:rFonts w:ascii="Overpass Mono" w:hAnsi="Overpass Mono"/>
           <w:sz w:val="16"/>
           <w:szCs w:val="16"/>
         </w:rPr>
-        <w:t>t</w:t>
-      </w:r>
+      </w:pPr>
       <w:r>
         <w:rPr>
           <w:rFonts w:ascii="Overpass Mono" w:hAnsi="Overpass Mono"/>
           <w:sz w:val="16"/>
           <w:szCs w:val="16"/>
         </w:rPr>
-        <w:t xml:space="preserve"> while performing the gesture with your controller.</w:t>
-        <w:br/>
-        <w:t>[…]</w:t>
-        <w:br/>
-        <w:br/>
-        <w:t>gc.endStroke(0);</w:t>
-        <w:br/>
-        <w:t>gc.endStroke(1);</w:t>
-        <w:br/>
-        <w:t>int identifiedGestureCombo = gc.identifyGestureCombination();</w:t>
-        <w:br/>
-        <w:t>if (identifiedGestureCombo == myFirstCombo) {</w:t>
-        <w:br/>
-        <w:t xml:space="preserve">    // ...</w:t>
-        <w:br/>
-        <w:t>}</w:t>
-      </w:r>
-    </w:p>
-    <w:p>
-      <w:pPr>
-        <w:pStyle w:val="Normal"/>
-        <w:rPr/>
-      </w:pPr>
-      <w:r>
-        <w:rPr/>
-      </w:r>
-    </w:p>
-    <w:p>
-      <w:pPr>
-        <w:pStyle w:val="Normal"/>
-        <w:rPr/>
-      </w:pPr>
-      <w:r>
-        <w:rPr/>
-        <w:t>(6) Now you can save and load the artificial intelligence.</w:t>
-      </w:r>
-    </w:p>
-    <w:p>
-      <w:pPr>
-        <w:pStyle w:val="Normal"/>
-        <w:rPr>
-          <w:rFonts w:ascii="Overpass Mono" w:hAnsi="Overpass Mono"/>
-          <w:sz w:val="16"/>
-          <w:szCs w:val="16"/>
-        </w:rPr>
-      </w:pPr>
-      <w:r>
-        <w:rPr>
-          <w:rFonts w:ascii="Overpass Mono" w:hAnsi="Overpass Mono"/>
-          <w:sz w:val="16"/>
-          <w:szCs w:val="16"/>
-        </w:rPr>
         <w:t>gc.saveToFile("C:/myGestureCombos.dat");</w:t>
         <w:br/>
         <w:t>// ...</w:t>
@@ -4179,12 +4203,12 @@
         <w:pStyle w:val="Heading2"/>
         <w:rPr/>
       </w:pPr>
-      <w:bookmarkStart w:id="12" w:name="Bolt"/>
+      <w:bookmarkStart w:id="10" w:name="Bolt"/>
       <w:r>
         <w:rPr/>
         <w:t>9: How to use MiVRy with Bolt visual programming graphs</w:t>
       </w:r>
-      <w:bookmarkEnd w:id="12"/>
+      <w:bookmarkEnd w:id="10"/>
     </w:p>
     <w:p>
       <w:pPr>
@@ -4819,12 +4843,12 @@
         <w:spacing w:before="0" w:after="0"/>
         <w:rPr/>
       </w:pPr>
-      <w:bookmarkStart w:id="13" w:name="BuildInstructionsWindows"/>
+      <w:bookmarkStart w:id="11" w:name="BuildInstructionsWindows"/>
       <w:r>
         <w:rPr/>
         <w:t>10: Build instructions for Windows</w:t>
       </w:r>
-      <w:bookmarkEnd w:id="13"/>
+      <w:bookmarkEnd w:id="11"/>
     </w:p>
     <w:p>
       <w:pPr>
@@ -4926,7 +4950,7 @@
       <w:pPr>
         <w:pStyle w:val="Normal"/>
         <w:rPr>
-          <w:rFonts w:ascii="Calibri Light" w:hAnsi="Calibri Light" w:eastAsia="游ゴシック Light" w:cs="" w:asciiTheme="majorHAnsi" w:cstheme="majorBidi" w:eastAsiaTheme="majorEastAsia" w:hAnsiTheme="majorHAnsi"/>
+          <w:rFonts w:ascii="Calibri Light" w:hAnsi="Calibri Light" w:eastAsia="" w:cs="" w:asciiTheme="majorHAnsi" w:cstheme="majorBidi" w:eastAsiaTheme="majorEastAsia" w:hAnsiTheme="majorHAnsi"/>
           <w:color w:themeColor="accent1" w:themeShade="bf" w:val="2F5496"/>
           <w:sz w:val="26"/>
           <w:szCs w:val="26"/>
@@ -4934,7 +4958,7 @@
       </w:pPr>
       <w:r>
         <w:rPr>
-          <w:rFonts w:eastAsia="游ゴシック Light" w:cs="" w:cstheme="majorBidi" w:eastAsiaTheme="majorEastAsia" w:ascii="Calibri Light" w:hAnsi="Calibri Light"/>
+          <w:rFonts w:eastAsia="" w:cs="" w:cstheme="majorBidi" w:eastAsiaTheme="majorEastAsia" w:ascii="Calibri Light" w:hAnsi="Calibri Light"/>
           <w:color w:themeColor="accent1" w:themeShade="bf" w:val="2F5496"/>
           <w:sz w:val="26"/>
           <w:szCs w:val="26"/>
@@ -4950,12 +4974,12 @@
         <w:spacing w:before="0" w:after="0"/>
         <w:rPr/>
       </w:pPr>
-      <w:bookmarkStart w:id="14" w:name="BuildinstructionsAndroid"/>
+      <w:bookmarkStart w:id="12" w:name="BuildinstructionsAndroid"/>
       <w:r>
         <w:rPr/>
         <w:t>11: Build instructions for Android (Mobile VR, Oculus Quest, …)</w:t>
       </w:r>
-      <w:bookmarkEnd w:id="14"/>
+      <w:bookmarkEnd w:id="12"/>
     </w:p>
     <w:p>
       <w:pPr>
@@ -5190,12 +5214,12 @@
         <w:spacing w:before="0" w:after="0"/>
         <w:rPr/>
       </w:pPr>
-      <w:bookmarkStart w:id="15" w:name="TroubleshootingFAQ"/>
+      <w:bookmarkStart w:id="13" w:name="TroubleshootingFAQ"/>
       <w:r>
         <w:rPr/>
         <w:t>12 Troubleshooting and Frequently Asked Questions (FAQ):</w:t>
       </w:r>
-      <w:bookmarkEnd w:id="15"/>
+      <w:bookmarkEnd w:id="13"/>
       <w:r>
         <w:rPr/>
         <w:br/>
@@ -6107,12 +6131,12 @@
         <w:spacing w:before="0" w:after="0"/>
         <w:rPr/>
       </w:pPr>
-      <w:bookmarkStart w:id="16" w:name="EULA"/>
+      <w:bookmarkStart w:id="14" w:name="EULA"/>
       <w:r>
         <w:rPr/>
         <w:t>13 Software license statement (EULA):</w:t>
       </w:r>
-      <w:bookmarkEnd w:id="16"/>
+      <w:bookmarkEnd w:id="14"/>
     </w:p>
     <w:p>
       <w:pPr>
@@ -6417,7 +6441,7 @@
   <w:docDefaults>
     <w:rPrDefault>
       <w:rPr>
-        <w:rFonts w:ascii="Calibri" w:hAnsi="Calibri" w:eastAsia="游明朝" w:cs="" w:asciiTheme="minorHAnsi" w:cstheme="minorBidi" w:eastAsiaTheme="minorEastAsia" w:hAnsiTheme="minorHAnsi"/>
+        <w:rFonts w:ascii="Calibri" w:hAnsi="Calibri" w:eastAsia="" w:cs="" w:asciiTheme="minorHAnsi" w:cstheme="minorBidi" w:eastAsiaTheme="minorEastAsia" w:hAnsiTheme="minorHAnsi"/>
         <w:sz w:val="22"/>
         <w:szCs w:val="22"/>
         <w:lang w:val="en-US" w:eastAsia="ja-JP" w:bidi="ar-SA"/>
@@ -6812,12 +6836,13 @@
     <w:qFormat/>
     <w:pPr>
       <w:widowControl/>
+      <w:suppressAutoHyphens w:val="true"/>
       <w:bidi w:val="0"/>
       <w:spacing w:lineRule="auto" w:line="259" w:before="0" w:after="160"/>
       <w:jc w:val="left"/>
     </w:pPr>
     <w:rPr>
-      <w:rFonts w:ascii="Calibri" w:hAnsi="Calibri" w:eastAsia="游明朝" w:cs="" w:asciiTheme="minorHAnsi" w:cstheme="minorBidi" w:eastAsiaTheme="minorEastAsia" w:hAnsiTheme="minorHAnsi"/>
+      <w:rFonts w:ascii="Calibri" w:hAnsi="Calibri" w:eastAsia="" w:cs="" w:asciiTheme="minorHAnsi" w:cstheme="minorBidi" w:eastAsiaTheme="minorEastAsia" w:hAnsiTheme="minorHAnsi"/>
       <w:color w:val="auto"/>
       <w:kern w:val="0"/>
       <w:sz w:val="22"/>
@@ -6840,7 +6865,7 @@
       <w:outlineLvl w:val="0"/>
     </w:pPr>
     <w:rPr>
-      <w:rFonts w:ascii="Calibri Light" w:hAnsi="Calibri Light" w:eastAsia="游ゴシック Light" w:cs="" w:asciiTheme="majorHAnsi" w:cstheme="majorBidi" w:eastAsiaTheme="majorEastAsia" w:hAnsiTheme="majorHAnsi"/>
+      <w:rFonts w:ascii="Calibri Light" w:hAnsi="Calibri Light" w:eastAsia="" w:cs="" w:asciiTheme="majorHAnsi" w:cstheme="majorBidi" w:eastAsiaTheme="majorEastAsia" w:hAnsiTheme="majorHAnsi"/>
       <w:color w:themeColor="accent1" w:themeShade="bf" w:val="2F5496"/>
       <w:sz w:val="32"/>
       <w:szCs w:val="32"/>
@@ -6862,7 +6887,7 @@
       <w:outlineLvl w:val="1"/>
     </w:pPr>
     <w:rPr>
-      <w:rFonts w:ascii="Calibri Light" w:hAnsi="Calibri Light" w:eastAsia="游ゴシック Light" w:cs="" w:asciiTheme="majorHAnsi" w:cstheme="majorBidi" w:eastAsiaTheme="majorEastAsia" w:hAnsiTheme="majorHAnsi"/>
+      <w:rFonts w:ascii="Calibri Light" w:hAnsi="Calibri Light" w:eastAsia="" w:cs="" w:asciiTheme="majorHAnsi" w:cstheme="majorBidi" w:eastAsiaTheme="majorEastAsia" w:hAnsiTheme="majorHAnsi"/>
       <w:color w:themeColor="accent1" w:themeShade="bf" w:val="2F5496"/>
       <w:sz w:val="26"/>
       <w:szCs w:val="26"/>
@@ -6884,7 +6909,7 @@
       <w:outlineLvl w:val="2"/>
     </w:pPr>
     <w:rPr>
-      <w:rFonts w:ascii="Calibri Light" w:hAnsi="Calibri Light" w:eastAsia="游ゴシック Light" w:cs="" w:asciiTheme="majorHAnsi" w:cstheme="majorBidi" w:eastAsiaTheme="majorEastAsia" w:hAnsiTheme="majorHAnsi"/>
+      <w:rFonts w:ascii="Calibri Light" w:hAnsi="Calibri Light" w:eastAsia="" w:cs="" w:asciiTheme="majorHAnsi" w:cstheme="majorBidi" w:eastAsiaTheme="majorEastAsia" w:hAnsiTheme="majorHAnsi"/>
       <w:color w:themeColor="accent1" w:themeShade="7f" w:val="1F3763"/>
       <w:sz w:val="24"/>
       <w:szCs w:val="24"/>
@@ -6906,7 +6931,7 @@
     <w:qFormat/>
     <w:rsid w:val="0072061f"/>
     <w:rPr>
-      <w:rFonts w:ascii="Calibri Light" w:hAnsi="Calibri Light" w:eastAsia="游ゴシック Light" w:cs="" w:asciiTheme="majorHAnsi" w:cstheme="majorBidi" w:eastAsiaTheme="majorEastAsia" w:hAnsiTheme="majorHAnsi"/>
+      <w:rFonts w:ascii="Calibri Light" w:hAnsi="Calibri Light" w:eastAsia="" w:cs="" w:asciiTheme="majorHAnsi" w:cstheme="majorBidi" w:eastAsiaTheme="majorEastAsia" w:hAnsiTheme="majorHAnsi"/>
       <w:color w:themeColor="accent1" w:themeShade="bf" w:val="2F5496"/>
       <w:sz w:val="32"/>
       <w:szCs w:val="32"/>
@@ -6920,7 +6945,7 @@
     <w:qFormat/>
     <w:rsid w:val="0072061f"/>
     <w:rPr>
-      <w:rFonts w:ascii="Calibri Light" w:hAnsi="Calibri Light" w:eastAsia="游ゴシック Light" w:cs="" w:asciiTheme="majorHAnsi" w:cstheme="majorBidi" w:eastAsiaTheme="majorEastAsia" w:hAnsiTheme="majorHAnsi"/>
+      <w:rFonts w:ascii="Calibri Light" w:hAnsi="Calibri Light" w:eastAsia="" w:cs="" w:asciiTheme="majorHAnsi" w:cstheme="majorBidi" w:eastAsiaTheme="majorEastAsia" w:hAnsiTheme="majorHAnsi"/>
       <w:color w:themeColor="accent1" w:themeShade="bf" w:val="2F5496"/>
       <w:sz w:val="26"/>
       <w:szCs w:val="26"/>
@@ -6970,7 +6995,7 @@
     <w:qFormat/>
     <w:rsid w:val="00643eab"/>
     <w:rPr>
-      <w:rFonts w:ascii="Calibri Light" w:hAnsi="Calibri Light" w:eastAsia="游ゴシック Light" w:cs="" w:asciiTheme="majorHAnsi" w:cstheme="majorBidi" w:eastAsiaTheme="majorEastAsia" w:hAnsiTheme="majorHAnsi"/>
+      <w:rFonts w:ascii="Calibri Light" w:hAnsi="Calibri Light" w:eastAsia="" w:cs="" w:asciiTheme="majorHAnsi" w:cstheme="majorBidi" w:eastAsiaTheme="majorEastAsia" w:hAnsiTheme="majorHAnsi"/>
       <w:color w:themeColor="accent1" w:themeShade="7f" w:val="1F3763"/>
       <w:sz w:val="24"/>
       <w:szCs w:val="24"/>

</xml_diff>